<commit_message>
Updated CV and Files
</commit_message>
<xml_diff>
--- a/TomGouldCV.docx
+++ b/TomGouldCV.docx
@@ -1,6 +1,6 @@
 
 <file path=word/document.xml><?xml version="1.0" encoding="utf-8"?>
-<w:document xmlns:wpc="http://schemas.microsoft.com/office/word/2010/wordprocessingCanvas" xmlns:mc="http://schemas.openxmlformats.org/markup-compatibility/2006" xmlns:o="urn:schemas-microsoft-com:office:office" xmlns:r="http://schemas.openxmlformats.org/officeDocument/2006/relationships" xmlns:m="http://schemas.openxmlformats.org/officeDocument/2006/math" xmlns:v="urn:schemas-microsoft-com:vml" xmlns:wp14="http://schemas.microsoft.com/office/word/2010/wordprocessingDrawing" xmlns:wp="http://schemas.openxmlformats.org/drawingml/2006/wordprocessingDrawing" xmlns:w10="urn:schemas-microsoft-com:office:word" xmlns:w="http://schemas.openxmlformats.org/wordprocessingml/2006/main" xmlns:w14="http://schemas.microsoft.com/office/word/2010/wordml" xmlns:w15="http://schemas.microsoft.com/office/word/2012/wordml" xmlns:wpg="http://schemas.microsoft.com/office/word/2010/wordprocessingGroup" xmlns:wpi="http://schemas.microsoft.com/office/word/2010/wordprocessingInk" xmlns:wne="http://schemas.microsoft.com/office/word/2006/wordml" xmlns:wps="http://schemas.microsoft.com/office/word/2010/wordprocessingShape" mc:Ignorable="w14 w15 wp14">
+<w:document xmlns:wpc="http://schemas.microsoft.com/office/word/2010/wordprocessingCanvas" xmlns:mc="http://schemas.openxmlformats.org/markup-compatibility/2006" xmlns:o="urn:schemas-microsoft-com:office:office" xmlns:r="http://schemas.openxmlformats.org/officeDocument/2006/relationships" xmlns:m="http://schemas.openxmlformats.org/officeDocument/2006/math" xmlns:v="urn:schemas-microsoft-com:vml" xmlns:wp14="http://schemas.microsoft.com/office/word/2010/wordprocessingDrawing" xmlns:wp="http://schemas.openxmlformats.org/drawingml/2006/wordprocessingDrawing" xmlns:w10="urn:schemas-microsoft-com:office:word" xmlns:w="http://schemas.openxmlformats.org/wordprocessingml/2006/main" xmlns:w14="http://schemas.microsoft.com/office/word/2010/wordml" xmlns:wpg="http://schemas.microsoft.com/office/word/2010/wordprocessingGroup" xmlns:wpi="http://schemas.microsoft.com/office/word/2010/wordprocessingInk" xmlns:wne="http://schemas.microsoft.com/office/word/2006/wordml" xmlns:wps="http://schemas.microsoft.com/office/word/2010/wordprocessingShape" mc:Ignorable="w14 wp14">
   <w:background w:color="FFFFFF"/>
   <w:body>
     <w:p>
@@ -90,7 +90,7 @@
       <w:r>
         <w:t xml:space="preserve">– </w:t>
       </w:r>
-      <w:hyperlink r:id="rId5" w:history="1">
+      <w:hyperlink r:id="rId6" w:history="1">
         <w:r>
           <w:rPr>
             <w:rStyle w:val="Hyperlink"/>
@@ -103,7 +103,7 @@
       <w:r>
         <w:t xml:space="preserve">GitHub      – </w:t>
       </w:r>
-      <w:hyperlink r:id="rId6" w:history="1">
+      <w:hyperlink r:id="rId7" w:history="1">
         <w:r>
           <w:rPr>
             <w:rStyle w:val="Hyperlink"/>
@@ -113,10 +113,15 @@
       </w:hyperlink>
     </w:p>
     <w:p>
-      <w:r>
-        <w:t xml:space="preserve">Linkedin    – </w:t>
-      </w:r>
-      <w:hyperlink r:id="rId7" w:history="1">
+      <w:proofErr w:type="spellStart"/>
+      <w:r>
+        <w:t>Linkedin</w:t>
+      </w:r>
+      <w:proofErr w:type="spellEnd"/>
+      <w:r>
+        <w:t xml:space="preserve">    – </w:t>
+      </w:r>
+      <w:hyperlink r:id="rId8" w:history="1">
         <w:r>
           <w:rPr>
             <w:rStyle w:val="Hyperlink"/>
@@ -192,7 +197,21 @@
         <w:rPr>
           <w:sz w:val="20"/>
         </w:rPr>
-        <w:t>Having worked in many positions both in large teams and in smaller operations I am happy, confident and productive in almost any situation and always aim to provide the most efficient possible solution to any given problem whether that be through custom development or the correct usage of contributed modules or third party services.</w:t>
+        <w:t xml:space="preserve">Having worked in many positions both in large teams and in smaller operations I am happy, confident and productive in almost any situation and always aim to provide the most efficient possible solution to any given problem whether that </w:t>
+      </w:r>
+      <w:proofErr w:type="gramStart"/>
+      <w:r>
+        <w:rPr>
+          <w:sz w:val="20"/>
+        </w:rPr>
+        <w:t>be</w:t>
+      </w:r>
+      <w:proofErr w:type="gramEnd"/>
+      <w:r>
+        <w:rPr>
+          <w:sz w:val="20"/>
+        </w:rPr>
+        <w:t xml:space="preserve"> through custom development or the correct usage of contributed modules or third party services.</w:t>
       </w:r>
     </w:p>
     <w:p>
@@ -233,44 +252,193 @@
           <w:ilvl w:val="0"/>
           <w:numId w:val="3"/>
         </w:numPr>
-        <w:ind w:hanging="359"/>
         <w:contextualSpacing/>
         <w:rPr>
           <w:b/>
           <w:sz w:val="20"/>
         </w:rPr>
       </w:pPr>
+      <w:proofErr w:type="spellStart"/>
+      <w:r>
+        <w:rPr>
+          <w:b/>
+          <w:sz w:val="20"/>
+        </w:rPr>
+        <w:t>Acquia</w:t>
+      </w:r>
+      <w:proofErr w:type="spellEnd"/>
+      <w:r>
+        <w:rPr>
+          <w:b/>
+          <w:sz w:val="20"/>
+        </w:rPr>
+        <w:t xml:space="preserve"> Cloud, Agile, </w:t>
+      </w:r>
+      <w:proofErr w:type="spellStart"/>
+      <w:r>
+        <w:rPr>
+          <w:b/>
+          <w:sz w:val="20"/>
+        </w:rPr>
+        <w:t>Apache,APIs</w:t>
+      </w:r>
+      <w:proofErr w:type="spellEnd"/>
+      <w:r>
+        <w:rPr>
+          <w:b/>
+          <w:sz w:val="20"/>
+        </w:rPr>
+        <w:t xml:space="preserve">, Apple News, Atom, AWS, </w:t>
+      </w:r>
+      <w:proofErr w:type="spellStart"/>
+      <w:r>
+        <w:rPr>
+          <w:b/>
+          <w:sz w:val="20"/>
+        </w:rPr>
+        <w:t>Brightcove</w:t>
+      </w:r>
+      <w:proofErr w:type="spellEnd"/>
+      <w:r>
+        <w:rPr>
+          <w:b/>
+          <w:sz w:val="20"/>
+        </w:rPr>
+        <w:t>, CD, CI, Confluence, Context,</w:t>
+      </w:r>
+      <w:r>
+        <w:rPr>
+          <w:b/>
+          <w:sz w:val="20"/>
+        </w:rPr>
+        <w:t xml:space="preserve"> </w:t>
+      </w:r>
+      <w:proofErr w:type="spellStart"/>
+      <w:r>
+        <w:rPr>
+          <w:b/>
+          <w:sz w:val="20"/>
+        </w:rPr>
+        <w:t>Cron</w:t>
+      </w:r>
+      <w:proofErr w:type="spellEnd"/>
+      <w:r>
+        <w:rPr>
+          <w:b/>
+          <w:sz w:val="20"/>
+        </w:rPr>
+        <w:t>,</w:t>
+      </w:r>
+      <w:r>
+        <w:rPr>
+          <w:b/>
+          <w:sz w:val="20"/>
+        </w:rPr>
+        <w:t xml:space="preserve"> Crucible, CSS, </w:t>
+      </w:r>
+      <w:proofErr w:type="spellStart"/>
+      <w:r>
+        <w:rPr>
+          <w:b/>
+          <w:sz w:val="20"/>
+        </w:rPr>
+        <w:t>Ctools</w:t>
+      </w:r>
+      <w:proofErr w:type="spellEnd"/>
+      <w:r>
+        <w:rPr>
+          <w:b/>
+          <w:sz w:val="20"/>
+        </w:rPr>
+        <w:t xml:space="preserve">, Custom module development, Delivery, Drupal (+Optimisation), </w:t>
+      </w:r>
+      <w:proofErr w:type="spellStart"/>
+      <w:r>
+        <w:rPr>
+          <w:b/>
+          <w:sz w:val="20"/>
+        </w:rPr>
+        <w:t>Drush</w:t>
+      </w:r>
+      <w:proofErr w:type="spellEnd"/>
+      <w:r>
+        <w:rPr>
+          <w:b/>
+          <w:sz w:val="20"/>
+        </w:rPr>
+        <w:t xml:space="preserve">, Entity, Estimating, Facebook Instant Articles, Git, Go, Google Amp, HTML, Java, JavaScript, Jenkins, Jira, </w:t>
+      </w:r>
+      <w:proofErr w:type="spellStart"/>
+      <w:r>
+        <w:rPr>
+          <w:b/>
+          <w:sz w:val="20"/>
+        </w:rPr>
+        <w:t>Jquery</w:t>
+      </w:r>
+      <w:proofErr w:type="spellEnd"/>
+      <w:r>
+        <w:rPr>
+          <w:b/>
+          <w:sz w:val="20"/>
+        </w:rPr>
+        <w:t xml:space="preserve">, JSON, </w:t>
+      </w:r>
+      <w:proofErr w:type="spellStart"/>
+      <w:r>
+        <w:rPr>
+          <w:b/>
+          <w:sz w:val="20"/>
+        </w:rPr>
+        <w:t>Kaltura</w:t>
+      </w:r>
+      <w:proofErr w:type="spellEnd"/>
+      <w:r>
+        <w:rPr>
+          <w:b/>
+          <w:sz w:val="20"/>
+        </w:rPr>
+        <w:t xml:space="preserve">, Leadership, Leverage of </w:t>
+      </w:r>
+      <w:proofErr w:type="spellStart"/>
+      <w:r>
+        <w:rPr>
+          <w:b/>
+          <w:sz w:val="20"/>
+        </w:rPr>
+        <w:t>Contrib</w:t>
+      </w:r>
+      <w:proofErr w:type="spellEnd"/>
+      <w:r>
+        <w:rPr>
+          <w:b/>
+          <w:sz w:val="20"/>
+        </w:rPr>
+        <w:t xml:space="preserve"> modules, Linux, Maven, MySQL (+Optimisation), New Relic, Nginx, Omniture, Open Source, Panels, PHP  (+Optimisation), </w:t>
+      </w:r>
+      <w:proofErr w:type="spellStart"/>
+      <w:r>
+        <w:rPr>
+          <w:b/>
+          <w:sz w:val="20"/>
+        </w:rPr>
+        <w:t>PHPUnit</w:t>
+      </w:r>
+      <w:proofErr w:type="spellEnd"/>
+      <w:r>
+        <w:rPr>
+          <w:b/>
+          <w:sz w:val="20"/>
+        </w:rPr>
+        <w:t>, Planning, RSS, Scald, Selenium, SEO, Simple Test, SQL, SVN, Theme Development, Ubuntu, Views, W3, Waterfall, XML</w:t>
+      </w:r>
       <w:r>
         <w:rPr>
           <w:b/>
           <w:sz w:val="20"/>
           <w:highlight w:val="white"/>
         </w:rPr>
-        <w:t>APIs, AWS, Agile, Apache</w:t>
-      </w:r>
-      <w:r>
-        <w:rPr>
-          <w:b/>
-          <w:sz w:val="20"/>
-          <w:highlight w:val="white"/>
-        </w:rPr>
-        <w:t>, CD, CI, CSS, Confluence, Context, Crucible, Ctools, Custom module development, Delivery, Drupal (+Optimisation), Drush, Entity, Estimating, Git, Go, HTML, JSON, Java, JavaScript, Jenkins, Jira, Jquery, Leadership, Leverage of Contrib modules, Linux, Maven, MySQL (+Optimisation), Nginx, Open Source, PHP  (+Optimisation), PHPUnit, Panels, Planning, SEO, S</w:t>
-      </w:r>
-      <w:r>
-        <w:rPr>
-          <w:b/>
-          <w:sz w:val="20"/>
-          <w:highlight w:val="white"/>
-        </w:rPr>
-        <w:t>QL, SVN, Selenium, Simple Test</w:t>
-      </w:r>
-      <w:r>
-        <w:rPr>
-          <w:b/>
-          <w:sz w:val="20"/>
-          <w:highlight w:val="white"/>
-        </w:rPr>
-        <w:t>, Theme Development, Ubuntu, Views, W3, Waterfall, XML.</w:t>
+        <w:t>.</w:t>
       </w:r>
     </w:p>
     <w:p/>
@@ -314,7 +482,19 @@
         <w:rPr>
           <w:sz w:val="20"/>
         </w:rPr>
-        <w:t>With 10 years of general web and</w:t>
+        <w:t xml:space="preserve">With </w:t>
+      </w:r>
+      <w:r>
+        <w:rPr>
+          <w:sz w:val="20"/>
+        </w:rPr>
+        <w:t>12</w:t>
+      </w:r>
+      <w:r>
+        <w:rPr>
+          <w:sz w:val="20"/>
+        </w:rPr>
+        <w:t xml:space="preserve"> years of general web and</w:t>
       </w:r>
       <w:r>
         <w:rPr>
@@ -332,7 +512,7 @@
         <w:rPr>
           <w:sz w:val="20"/>
         </w:rPr>
-        <w:t>5</w:t>
+        <w:t>6</w:t>
       </w:r>
       <w:r>
         <w:rPr>
@@ -364,7 +544,19 @@
         <w:rPr>
           <w:sz w:val="20"/>
         </w:rPr>
-        <w:t>With a wealth of experience I am a viable candidate for any type of development project. I pride myself on attention to detail, a grounded and common-sense approach to development and my ability to work well with others, whether that be as part of a development team or as a sole developer reporting to product stakeholders.</w:t>
+        <w:t xml:space="preserve">With a wealth of experience I am a viable candidate for any type of development project. I pride myself on attention to detail, a grounded and </w:t>
+      </w:r>
+      <w:r>
+        <w:rPr>
+          <w:sz w:val="20"/>
+        </w:rPr>
+        <w:t>pragmatic</w:t>
+      </w:r>
+      <w:r>
+        <w:rPr>
+          <w:sz w:val="20"/>
+        </w:rPr>
+        <w:t xml:space="preserve"> approach to development and my ability to work well with others, whether that be as part of a development team or as a sole developer reporting to stakeholders.</w:t>
       </w:r>
     </w:p>
     <w:p>
@@ -373,6 +565,112 @@
           <w:b/>
         </w:rPr>
         <w:lastRenderedPageBreak/>
+        <w:t>Bright Sites: The Independent and Evening Standard</w:t>
+      </w:r>
+    </w:p>
+    <w:p>
+      <w:r>
+        <w:rPr>
+          <w:b/>
+        </w:rPr>
+        <w:t>Senior Drupal Developer</w:t>
+      </w:r>
+    </w:p>
+    <w:p>
+      <w:pPr>
+        <w:rPr>
+          <w:sz w:val="20"/>
+        </w:rPr>
+      </w:pPr>
+      <w:r>
+        <w:rPr>
+          <w:sz w:val="20"/>
+        </w:rPr>
+        <w:t>October 2015 Present (Contract)</w:t>
+      </w:r>
+    </w:p>
+    <w:p>
+      <w:pPr>
+        <w:rPr>
+          <w:sz w:val="20"/>
+        </w:rPr>
+      </w:pPr>
+      <w:r>
+        <w:rPr>
+          <w:sz w:val="20"/>
+        </w:rPr>
+        <w:t xml:space="preserve">My work at Bright Sites is as senior back end Drupal developer on The Independent and The London Evening Standard websites. </w:t>
+      </w:r>
+    </w:p>
+    <w:p>
+      <w:pPr>
+        <w:rPr>
+          <w:sz w:val="20"/>
+        </w:rPr>
+      </w:pPr>
+    </w:p>
+    <w:p>
+      <w:r>
+        <w:rPr>
+          <w:sz w:val="20"/>
+        </w:rPr>
+        <w:t xml:space="preserve">Having joined the team about 6 weeks after the migration to Drupal from a previous version I have mainly been developing new features and optimising the existing codebase to maintain a fast and fluid user experience at all times with the high volumes of traffic and complexity of </w:t>
+      </w:r>
+      <w:r>
+        <w:rPr>
+          <w:sz w:val="20"/>
+        </w:rPr>
+        <w:t xml:space="preserve">a truly </w:t>
+      </w:r>
+      <w:r>
+        <w:rPr>
+          <w:sz w:val="20"/>
+        </w:rPr>
+        <w:t xml:space="preserve">dynamic and reactive </w:t>
+      </w:r>
+      <w:r>
+        <w:rPr>
+          <w:sz w:val="20"/>
+        </w:rPr>
+        <w:t xml:space="preserve">content driven and highly available </w:t>
+      </w:r>
+      <w:r>
+        <w:rPr>
+          <w:sz w:val="20"/>
+        </w:rPr>
+        <w:t>platform</w:t>
+      </w:r>
+      <w:r>
+        <w:rPr>
+          <w:sz w:val="20"/>
+        </w:rPr>
+        <w:t xml:space="preserve"> in an extremely agile environment</w:t>
+      </w:r>
+      <w:r>
+        <w:rPr>
+          <w:sz w:val="20"/>
+        </w:rPr>
+        <w:t>.</w:t>
+      </w:r>
+      <w:r>
+        <w:rPr>
+          <w:sz w:val="20"/>
+        </w:rPr>
+        <w:t xml:space="preserve"> </w:t>
+      </w:r>
+    </w:p>
+    <w:p>
+      <w:pPr>
+        <w:rPr>
+          <w:b/>
+        </w:rPr>
+      </w:pPr>
+    </w:p>
+    <w:p>
+      <w:r>
+        <w:rPr>
+          <w:b/>
+        </w:rPr>
         <w:t>Turner Broadcasting Systems</w:t>
       </w:r>
     </w:p>
@@ -389,7 +687,31 @@
         <w:rPr>
           <w:sz w:val="20"/>
         </w:rPr>
-        <w:t>June 2014 - present (Contract)</w:t>
+        <w:t xml:space="preserve">June 2014 </w:t>
+      </w:r>
+      <w:r>
+        <w:rPr>
+          <w:sz w:val="20"/>
+        </w:rPr>
+        <w:t>–</w:t>
+      </w:r>
+      <w:r>
+        <w:rPr>
+          <w:sz w:val="20"/>
+        </w:rPr>
+        <w:t xml:space="preserve"> </w:t>
+      </w:r>
+      <w:r>
+        <w:rPr>
+          <w:sz w:val="20"/>
+        </w:rPr>
+        <w:t>October 2015</w:t>
+      </w:r>
+      <w:r>
+        <w:rPr>
+          <w:sz w:val="20"/>
+        </w:rPr>
+        <w:t xml:space="preserve"> (Contract)</w:t>
       </w:r>
     </w:p>
     <w:p>
@@ -423,7 +745,35 @@
         <w:rPr>
           <w:sz w:val="20"/>
         </w:rPr>
-        <w:t>Most recently I have been working on rebuilding the sites for Cartoonito and Boing in Drupal 7. Cartoonito is a complete rebuild, I imported all the content from the old site into the new Drupal 7 site and worked closely with a designer to get both sites looking and working well on mobile devices.</w:t>
+        <w:t xml:space="preserve">Most recently I have been working on rebuilding the sites for </w:t>
+      </w:r>
+      <w:proofErr w:type="spellStart"/>
+      <w:r>
+        <w:rPr>
+          <w:sz w:val="20"/>
+        </w:rPr>
+        <w:t>Cartoonito</w:t>
+      </w:r>
+      <w:proofErr w:type="spellEnd"/>
+      <w:r>
+        <w:rPr>
+          <w:sz w:val="20"/>
+        </w:rPr>
+        <w:t xml:space="preserve"> and Boing in Drupal 7. </w:t>
+      </w:r>
+      <w:proofErr w:type="spellStart"/>
+      <w:r>
+        <w:rPr>
+          <w:sz w:val="20"/>
+        </w:rPr>
+        <w:t>Cartoonito</w:t>
+      </w:r>
+      <w:proofErr w:type="spellEnd"/>
+      <w:r>
+        <w:rPr>
+          <w:sz w:val="20"/>
+        </w:rPr>
+        <w:t xml:space="preserve"> is a complete rebuild, I imported all the content from the old site into the new Drupal 7 site and worked closely with a designer to get both sites looking and working well on mobile devices.</w:t>
       </w:r>
     </w:p>
     <w:p/>
@@ -465,7 +815,21 @@
         <w:rPr>
           <w:sz w:val="20"/>
         </w:rPr>
-        <w:t>As part of a large agile team of mainly C# developers, product owners and business stakeholders, I was the lead Drupal developer for a new point of sale product called PayLater as well preparing a Drupal website to replace the old .NET wonga.com site and adapting this wonga.com Drupal site to provide the new features as required including the Instalment Loan product they will be offering shortly as a direct replacement for the old (single instalment) loan product.</w:t>
+        <w:t xml:space="preserve">As part of a large agile team of mainly C# developers, product owners and business stakeholders, I was the lead Drupal developer for a new point of sale product called </w:t>
+      </w:r>
+      <w:proofErr w:type="spellStart"/>
+      <w:r>
+        <w:rPr>
+          <w:sz w:val="20"/>
+        </w:rPr>
+        <w:t>PayLater</w:t>
+      </w:r>
+      <w:proofErr w:type="spellEnd"/>
+      <w:r>
+        <w:rPr>
+          <w:sz w:val="20"/>
+        </w:rPr>
+        <w:t xml:space="preserve"> as well preparing a Drupal website to replace the old .NET wonga.com site and adapting this wonga.com Drupal site to provide the new features as required including the Instalment Loan product they will be offering shortly as a direct replacement for the old (single instalment) loan product.</w:t>
       </w:r>
     </w:p>
     <w:p/>
@@ -487,7 +851,77 @@
         <w:rPr>
           <w:sz w:val="20"/>
         </w:rPr>
-        <w:t>, CD, CI, CSS, Confluence, Context, Crucible, Ctools, Custom module development, Delivery, Drupal, Drush, Estimation, Git, Go, HTML, JSON, Java, JavaScript, Jenkins, Jira, Jquery, Leadership, Leverage of Contrib modules, Linux, Maven, MySQL, Nginx, Open Source, PHP, PHPUnit, Panels, P</w:t>
+        <w:t xml:space="preserve">, CD, CI, CSS, Confluence, Context, Crucible, </w:t>
+      </w:r>
+      <w:proofErr w:type="spellStart"/>
+      <w:r>
+        <w:rPr>
+          <w:sz w:val="20"/>
+        </w:rPr>
+        <w:t>Ctools</w:t>
+      </w:r>
+      <w:proofErr w:type="spellEnd"/>
+      <w:r>
+        <w:rPr>
+          <w:sz w:val="20"/>
+        </w:rPr>
+        <w:t xml:space="preserve">, Custom module development, Delivery, Drupal, </w:t>
+      </w:r>
+      <w:proofErr w:type="spellStart"/>
+      <w:r>
+        <w:rPr>
+          <w:sz w:val="20"/>
+        </w:rPr>
+        <w:t>Drush</w:t>
+      </w:r>
+      <w:proofErr w:type="spellEnd"/>
+      <w:r>
+        <w:rPr>
+          <w:sz w:val="20"/>
+        </w:rPr>
+        <w:t xml:space="preserve">, Estimation, Git, Go, HTML, JSON, Java, JavaScript, Jenkins, Jira, </w:t>
+      </w:r>
+      <w:proofErr w:type="spellStart"/>
+      <w:r>
+        <w:rPr>
+          <w:sz w:val="20"/>
+        </w:rPr>
+        <w:t>Jquery</w:t>
+      </w:r>
+      <w:proofErr w:type="spellEnd"/>
+      <w:r>
+        <w:rPr>
+          <w:sz w:val="20"/>
+        </w:rPr>
+        <w:t xml:space="preserve">, Leadership, Leverage of </w:t>
+      </w:r>
+      <w:proofErr w:type="spellStart"/>
+      <w:r>
+        <w:rPr>
+          <w:sz w:val="20"/>
+        </w:rPr>
+        <w:t>Contrib</w:t>
+      </w:r>
+      <w:proofErr w:type="spellEnd"/>
+      <w:r>
+        <w:rPr>
+          <w:sz w:val="20"/>
+        </w:rPr>
+        <w:t xml:space="preserve"> modules, Linux, Maven, MySQL, Nginx, Open Source, PHP, </w:t>
+      </w:r>
+      <w:proofErr w:type="spellStart"/>
+      <w:r>
+        <w:rPr>
+          <w:sz w:val="20"/>
+        </w:rPr>
+        <w:t>PHPUnit</w:t>
+      </w:r>
+      <w:proofErr w:type="spellEnd"/>
+      <w:r>
+        <w:rPr>
+          <w:sz w:val="20"/>
+        </w:rPr>
+        <w:t>, Panels, P</w:t>
       </w:r>
       <w:r>
         <w:rPr>
@@ -495,8 +929,6 @@
         </w:rPr>
         <w:t>lanning, Selenium, Simple Test</w:t>
       </w:r>
-      <w:bookmarkStart w:id="5" w:name="_GoBack"/>
-      <w:bookmarkEnd w:id="5"/>
       <w:r>
         <w:rPr>
           <w:sz w:val="20"/>
@@ -509,84 +941,205 @@
         <w:pStyle w:val="Heading2"/>
         <w:contextualSpacing w:val="0"/>
       </w:pPr>
-      <w:bookmarkStart w:id="6" w:name="h.iyqvze2sq7qn" w:colFirst="0" w:colLast="0"/>
-      <w:bookmarkEnd w:id="6"/>
-      <w:r>
-        <w:t>Tigerfish</w:t>
-      </w:r>
-    </w:p>
-    <w:p>
-      <w:r>
-        <w:rPr>
-          <w:b/>
-        </w:rPr>
-        <w:t>Back End Drupal Developer</w:t>
-      </w:r>
-    </w:p>
-    <w:p>
-      <w:r>
-        <w:rPr>
-          <w:sz w:val="20"/>
-        </w:rPr>
-        <w:t>2010 – August 2012 (Perm)</w:t>
-      </w:r>
-    </w:p>
-    <w:p>
-      <w:r>
-        <w:rPr>
-          <w:sz w:val="20"/>
-        </w:rPr>
-        <w:t>My role at Tigerfish was as a back end Drupal developer in a small team of 3 developers and 2 designers/themers, handling around 100 sites, liaising with clients about their needs and desires to the planning, estimation and delivery of new projects as well as supporting and maintaining existing projects.</w:t>
-      </w:r>
-    </w:p>
-    <w:p/>
-    <w:p>
-      <w:r>
-        <w:rPr>
-          <w:sz w:val="20"/>
-        </w:rPr>
-        <w:t xml:space="preserve">The majority of the work was client management, planning, custom development. </w:t>
-      </w:r>
-    </w:p>
-    <w:p/>
-    <w:p>
-      <w:r>
-        <w:rPr>
-          <w:b/>
-          <w:sz w:val="20"/>
-        </w:rPr>
-        <w:t>Skills used</w:t>
-      </w:r>
-      <w:r>
-        <w:rPr>
-          <w:sz w:val="20"/>
-        </w:rPr>
-        <w:t>: APIs, AWS, Agile, Apache</w:t>
-      </w:r>
-      <w:r>
-        <w:rPr>
-          <w:sz w:val="20"/>
-        </w:rPr>
-        <w:t>, CSS, Context, Ctools, Custom module development, Delivery, Drupal, Drush, Entity, Estimating, Git, HTML, JSON, JavaScript, Jquery, Leverage of Contrib modules, Linux, MySQL, Open Source, PHP, Panels, Planning, SEO, SVN, Simple Test, Theme Development, Ubuntu, Views, W3, XML, waterfall.</w:t>
-      </w:r>
+      <w:bookmarkStart w:id="5" w:name="h.iyqvze2sq7qn" w:colFirst="0" w:colLast="0"/>
+      <w:bookmarkEnd w:id="5"/>
     </w:p>
     <w:p>
       <w:pPr>
         <w:pStyle w:val="Heading2"/>
         <w:contextualSpacing w:val="0"/>
       </w:pPr>
+    </w:p>
+    <w:p>
+      <w:pPr>
+        <w:pStyle w:val="Heading2"/>
+        <w:contextualSpacing w:val="0"/>
+      </w:pPr>
+      <w:proofErr w:type="spellStart"/>
+      <w:r>
+        <w:lastRenderedPageBreak/>
+        <w:t>Tigerfish</w:t>
+      </w:r>
+      <w:bookmarkStart w:id="6" w:name="_GoBack"/>
+      <w:bookmarkEnd w:id="6"/>
+      <w:proofErr w:type="spellEnd"/>
+    </w:p>
+    <w:p>
+      <w:r>
+        <w:rPr>
+          <w:b/>
+        </w:rPr>
+        <w:t>Back End Drupal Developer</w:t>
+      </w:r>
+    </w:p>
+    <w:p>
+      <w:r>
+        <w:rPr>
+          <w:sz w:val="20"/>
+        </w:rPr>
+        <w:t>2010 – August 2012 (Perm)</w:t>
+      </w:r>
+    </w:p>
+    <w:p>
+      <w:r>
+        <w:rPr>
+          <w:sz w:val="20"/>
+        </w:rPr>
+        <w:t xml:space="preserve">My role at </w:t>
+      </w:r>
+      <w:proofErr w:type="spellStart"/>
+      <w:r>
+        <w:rPr>
+          <w:sz w:val="20"/>
+        </w:rPr>
+        <w:t>Tigerfish</w:t>
+      </w:r>
+      <w:proofErr w:type="spellEnd"/>
+      <w:r>
+        <w:rPr>
+          <w:sz w:val="20"/>
+        </w:rPr>
+        <w:t xml:space="preserve"> was as a back end Drupal developer in a small team of 3 developers and 2 designers/</w:t>
+      </w:r>
+      <w:proofErr w:type="spellStart"/>
+      <w:r>
+        <w:rPr>
+          <w:sz w:val="20"/>
+        </w:rPr>
+        <w:t>themers</w:t>
+      </w:r>
+      <w:proofErr w:type="spellEnd"/>
+      <w:r>
+        <w:rPr>
+          <w:sz w:val="20"/>
+        </w:rPr>
+        <w:t>, handling around 100 sites, liaising with clients about their needs and desires to the planning, estimation and delivery of new projects as well as supporting and maintaining existing projects.</w:t>
+      </w:r>
+    </w:p>
+    <w:p/>
+    <w:p>
+      <w:r>
+        <w:rPr>
+          <w:sz w:val="20"/>
+        </w:rPr>
+        <w:t xml:space="preserve">The majority of the work was client management, planning, </w:t>
+      </w:r>
+      <w:proofErr w:type="gramStart"/>
+      <w:r>
+        <w:rPr>
+          <w:sz w:val="20"/>
+        </w:rPr>
+        <w:t>custom</w:t>
+      </w:r>
+      <w:proofErr w:type="gramEnd"/>
+      <w:r>
+        <w:rPr>
+          <w:sz w:val="20"/>
+        </w:rPr>
+        <w:t xml:space="preserve"> development. </w:t>
+      </w:r>
+    </w:p>
+    <w:p/>
+    <w:p>
+      <w:r>
+        <w:rPr>
+          <w:b/>
+          <w:sz w:val="20"/>
+        </w:rPr>
+        <w:t>Skills used</w:t>
+      </w:r>
+      <w:r>
+        <w:rPr>
+          <w:sz w:val="20"/>
+        </w:rPr>
+        <w:t>: APIs, AWS, Agile, Apache</w:t>
+      </w:r>
+      <w:r>
+        <w:rPr>
+          <w:sz w:val="20"/>
+        </w:rPr>
+        <w:t xml:space="preserve">, CSS, Context, </w:t>
+      </w:r>
+      <w:proofErr w:type="spellStart"/>
+      <w:r>
+        <w:rPr>
+          <w:sz w:val="20"/>
+        </w:rPr>
+        <w:t>Ctools</w:t>
+      </w:r>
+      <w:proofErr w:type="spellEnd"/>
+      <w:r>
+        <w:rPr>
+          <w:sz w:val="20"/>
+        </w:rPr>
+        <w:t xml:space="preserve">, Custom module development, Delivery, Drupal, </w:t>
+      </w:r>
+      <w:proofErr w:type="spellStart"/>
+      <w:r>
+        <w:rPr>
+          <w:sz w:val="20"/>
+        </w:rPr>
+        <w:t>Drush</w:t>
+      </w:r>
+      <w:proofErr w:type="spellEnd"/>
+      <w:r>
+        <w:rPr>
+          <w:sz w:val="20"/>
+        </w:rPr>
+        <w:t xml:space="preserve">, Entity, Estimating, Git, HTML, JSON, JavaScript, </w:t>
+      </w:r>
+      <w:proofErr w:type="spellStart"/>
+      <w:r>
+        <w:rPr>
+          <w:sz w:val="20"/>
+        </w:rPr>
+        <w:t>Jquery</w:t>
+      </w:r>
+      <w:proofErr w:type="spellEnd"/>
+      <w:r>
+        <w:rPr>
+          <w:sz w:val="20"/>
+        </w:rPr>
+        <w:t xml:space="preserve">, Leverage of </w:t>
+      </w:r>
+      <w:proofErr w:type="spellStart"/>
+      <w:r>
+        <w:rPr>
+          <w:sz w:val="20"/>
+        </w:rPr>
+        <w:t>Contrib</w:t>
+      </w:r>
+      <w:proofErr w:type="spellEnd"/>
+      <w:r>
+        <w:rPr>
+          <w:sz w:val="20"/>
+        </w:rPr>
+        <w:t xml:space="preserve"> modules, Linux, MySQL, Open Source, PHP, Panels, Planning, SEO, SVN, Simple Test, Theme Development, Ubuntu, Views, W3, XML, waterfall.</w:t>
+      </w:r>
+    </w:p>
+    <w:p>
+      <w:pPr>
+        <w:pStyle w:val="Heading2"/>
+        <w:contextualSpacing w:val="0"/>
+      </w:pPr>
       <w:bookmarkStart w:id="7" w:name="h.aoe2q33cybfb" w:colFirst="0" w:colLast="0"/>
       <w:bookmarkEnd w:id="7"/>
-      <w:r>
-        <w:t>eCommerce Associates</w:t>
-      </w:r>
-    </w:p>
-    <w:p>
-      <w:r>
-        <w:rPr>
-          <w:sz w:val="20"/>
-        </w:rPr>
-        <w:lastRenderedPageBreak/>
+      <w:proofErr w:type="spellStart"/>
+      <w:proofErr w:type="gramStart"/>
+      <w:r>
+        <w:t>eCommerce</w:t>
+      </w:r>
+      <w:proofErr w:type="spellEnd"/>
+      <w:proofErr w:type="gramEnd"/>
+      <w:r>
+        <w:t xml:space="preserve"> Associates</w:t>
+      </w:r>
+    </w:p>
+    <w:p>
+      <w:r>
+        <w:rPr>
+          <w:sz w:val="20"/>
+        </w:rPr>
         <w:t>ASP/Web Developer</w:t>
       </w:r>
     </w:p>
@@ -603,7 +1156,35 @@
         <w:rPr>
           <w:sz w:val="20"/>
         </w:rPr>
-        <w:t>My role in eCommerce Associates was as a classic ASP programmer and web developer, managing the existing suite of affiliate sites as well as creating new SEO friendly sites to generate affiliate revenue. As part of this role I managed every aspect of the sites from planning, instructing the designers, content procurement &amp; management, programming, deployment and hosting. The majority of work for eCommerce was developing strong SEO driven consumer sites before the Google Panda updates.</w:t>
+        <w:t xml:space="preserve">My role in </w:t>
+      </w:r>
+      <w:proofErr w:type="spellStart"/>
+      <w:r>
+        <w:rPr>
+          <w:sz w:val="20"/>
+        </w:rPr>
+        <w:t>eCommerce</w:t>
+      </w:r>
+      <w:proofErr w:type="spellEnd"/>
+      <w:r>
+        <w:rPr>
+          <w:sz w:val="20"/>
+        </w:rPr>
+        <w:t xml:space="preserve"> Associates was as a classic ASP programmer and web developer, managing the existing suite of affiliate sites as well as creating new SEO friendly sites to generate affiliate revenue. As part of this role I managed every aspect of the sites from planning, instructing the designers, content procurement &amp; management, programming, deployment and hosting. The majority of work for </w:t>
+      </w:r>
+      <w:proofErr w:type="spellStart"/>
+      <w:r>
+        <w:rPr>
+          <w:sz w:val="20"/>
+        </w:rPr>
+        <w:t>eCommerce</w:t>
+      </w:r>
+      <w:proofErr w:type="spellEnd"/>
+      <w:r>
+        <w:rPr>
+          <w:sz w:val="20"/>
+        </w:rPr>
+        <w:t xml:space="preserve"> was developing strong SEO driven consumer sites before the Google Panda updates.</w:t>
       </w:r>
     </w:p>
     <w:p>
@@ -642,11 +1223,19 @@
       </w:r>
     </w:p>
     <w:p>
-      <w:r>
-        <w:rPr>
-          <w:sz w:val="20"/>
-        </w:rPr>
-        <w:t>interest in marketing and web strategy and began to learn the skills I have today. I worked on the PPC campaigns for Play.com and Gameplay.com as well managing affiliates for Gifts.co.uk and working on SEO of sites under Summit management.</w:t>
+      <w:proofErr w:type="gramStart"/>
+      <w:r>
+        <w:rPr>
+          <w:sz w:val="20"/>
+        </w:rPr>
+        <w:t>interest</w:t>
+      </w:r>
+      <w:proofErr w:type="gramEnd"/>
+      <w:r>
+        <w:rPr>
+          <w:sz w:val="20"/>
+        </w:rPr>
+        <w:t xml:space="preserve"> in marketing and web strategy and began to learn the skills I have today. I worked on the PPC campaigns for Play.com and Gameplay.com as well managing affiliates for Gifts.co.uk and working on SEO of sites under Summit management.</w:t>
       </w:r>
     </w:p>
     <w:p/>
@@ -667,7 +1256,7 @@
           <w:sz w:val="20"/>
         </w:rPr>
       </w:pPr>
-      <w:hyperlink r:id="rId8">
+      <w:hyperlink r:id="rId9">
         <w:r>
           <w:rPr>
             <w:color w:val="1155CC"/>
@@ -690,7 +1279,7 @@
           <w:sz w:val="20"/>
         </w:rPr>
       </w:pPr>
-      <w:hyperlink r:id="rId9">
+      <w:hyperlink r:id="rId10">
         <w:r>
           <w:rPr>
             <w:color w:val="1155CC"/>
@@ -713,7 +1302,7 @@
           <w:sz w:val="20"/>
         </w:rPr>
       </w:pPr>
-      <w:hyperlink r:id="rId10" w:history="1">
+      <w:hyperlink r:id="rId11" w:history="1">
         <w:r>
           <w:rPr>
             <w:rStyle w:val="Hyperlink"/>
@@ -735,7 +1324,7 @@
           <w:sz w:val="20"/>
         </w:rPr>
       </w:pPr>
-      <w:hyperlink r:id="rId11">
+      <w:hyperlink r:id="rId12">
         <w:r>
           <w:rPr>
             <w:color w:val="1155CC"/>
@@ -758,7 +1347,7 @@
           <w:sz w:val="20"/>
         </w:rPr>
       </w:pPr>
-      <w:hyperlink r:id="rId12">
+      <w:hyperlink r:id="rId13">
         <w:r>
           <w:rPr>
             <w:color w:val="1155CC"/>
@@ -781,7 +1370,7 @@
           <w:sz w:val="20"/>
         </w:rPr>
       </w:pPr>
-      <w:hyperlink r:id="rId13">
+      <w:hyperlink r:id="rId14">
         <w:r>
           <w:rPr>
             <w:color w:val="1155CC"/>
@@ -810,7 +1399,7 @@
           <w:sz w:val="20"/>
         </w:rPr>
       </w:pPr>
-      <w:hyperlink r:id="rId14">
+      <w:hyperlink r:id="rId15">
         <w:r>
           <w:rPr>
             <w:color w:val="1155CC"/>
@@ -833,7 +1422,7 @@
           <w:sz w:val="20"/>
         </w:rPr>
       </w:pPr>
-      <w:hyperlink r:id="rId15" w:history="1">
+      <w:hyperlink r:id="rId16" w:history="1">
         <w:r>
           <w:rPr>
             <w:rStyle w:val="Hyperlink"/>
@@ -855,7 +1444,7 @@
           <w:sz w:val="20"/>
         </w:rPr>
       </w:pPr>
-      <w:hyperlink r:id="rId16">
+      <w:hyperlink r:id="rId17">
         <w:r>
           <w:rPr>
             <w:color w:val="1155CC"/>
@@ -878,7 +1467,7 @@
           <w:sz w:val="20"/>
         </w:rPr>
       </w:pPr>
-      <w:hyperlink r:id="rId17">
+      <w:hyperlink r:id="rId18">
         <w:r>
           <w:rPr>
             <w:color w:val="1155CC"/>
@@ -901,7 +1490,7 @@
           <w:sz w:val="20"/>
         </w:rPr>
       </w:pPr>
-      <w:hyperlink r:id="rId18">
+      <w:hyperlink r:id="rId19">
         <w:r>
           <w:rPr>
             <w:color w:val="1155CC"/>
@@ -924,7 +1513,7 @@
           <w:sz w:val="20"/>
         </w:rPr>
       </w:pPr>
-      <w:hyperlink r:id="rId19">
+      <w:hyperlink r:id="rId20">
         <w:r>
           <w:rPr>
             <w:color w:val="1155CC"/>
@@ -947,7 +1536,7 @@
           <w:sz w:val="20"/>
         </w:rPr>
       </w:pPr>
-      <w:hyperlink r:id="rId20">
+      <w:hyperlink r:id="rId21">
         <w:r>
           <w:rPr>
             <w:color w:val="1155CC"/>
@@ -970,7 +1559,7 @@
           <w:sz w:val="20"/>
         </w:rPr>
       </w:pPr>
-      <w:hyperlink r:id="rId21" w:history="1">
+      <w:hyperlink r:id="rId22" w:history="1">
         <w:r>
           <w:rPr>
             <w:rStyle w:val="Hyperlink"/>
@@ -992,7 +1581,7 @@
           <w:sz w:val="20"/>
         </w:rPr>
       </w:pPr>
-      <w:hyperlink r:id="rId22">
+      <w:hyperlink r:id="rId23">
         <w:r>
           <w:rPr>
             <w:color w:val="1155CC"/>
@@ -1015,7 +1604,7 @@
           <w:sz w:val="20"/>
         </w:rPr>
       </w:pPr>
-      <w:hyperlink r:id="rId23">
+      <w:hyperlink r:id="rId24">
         <w:r>
           <w:rPr>
             <w:color w:val="1155CC"/>
@@ -1038,7 +1627,7 @@
           <w:sz w:val="20"/>
         </w:rPr>
       </w:pPr>
-      <w:hyperlink r:id="rId24">
+      <w:hyperlink r:id="rId25">
         <w:r>
           <w:rPr>
             <w:color w:val="1155CC"/>
@@ -1061,7 +1650,7 @@
           <w:sz w:val="20"/>
         </w:rPr>
       </w:pPr>
-      <w:hyperlink r:id="rId25">
+      <w:hyperlink r:id="rId26">
         <w:r>
           <w:rPr>
             <w:color w:val="1155CC"/>
@@ -1084,7 +1673,7 @@
           <w:sz w:val="20"/>
         </w:rPr>
       </w:pPr>
-      <w:hyperlink r:id="rId26">
+      <w:hyperlink r:id="rId27">
         <w:r>
           <w:rPr>
             <w:color w:val="1155CC"/>
@@ -1107,7 +1696,7 @@
           <w:sz w:val="20"/>
         </w:rPr>
       </w:pPr>
-      <w:hyperlink r:id="rId27">
+      <w:hyperlink r:id="rId28">
         <w:r>
           <w:rPr>
             <w:color w:val="1155CC"/>
@@ -1130,7 +1719,7 @@
           <w:sz w:val="20"/>
         </w:rPr>
       </w:pPr>
-      <w:hyperlink r:id="rId28">
+      <w:hyperlink r:id="rId29">
         <w:r>
           <w:rPr>
             <w:color w:val="1155CC"/>
@@ -1153,7 +1742,7 @@
           <w:sz w:val="20"/>
         </w:rPr>
       </w:pPr>
-      <w:hyperlink r:id="rId29">
+      <w:hyperlink r:id="rId30">
         <w:r>
           <w:rPr>
             <w:color w:val="1155CC"/>
@@ -1176,7 +1765,7 @@
           <w:sz w:val="20"/>
         </w:rPr>
       </w:pPr>
-      <w:hyperlink r:id="rId30">
+      <w:hyperlink r:id="rId31">
         <w:r>
           <w:rPr>
             <w:color w:val="1155CC"/>
@@ -1199,7 +1788,7 @@
           <w:sz w:val="20"/>
         </w:rPr>
       </w:pPr>
-      <w:hyperlink r:id="rId31">
+      <w:hyperlink r:id="rId32">
         <w:r>
           <w:rPr>
             <w:color w:val="1155CC"/>
@@ -1221,8 +1810,8 @@
 </file>
 
 <file path=word/numbering.xml><?xml version="1.0" encoding="utf-8"?>
-<w:numbering xmlns:wpc="http://schemas.microsoft.com/office/word/2010/wordprocessingCanvas" xmlns:mc="http://schemas.openxmlformats.org/markup-compatibility/2006" xmlns:o="urn:schemas-microsoft-com:office:office" xmlns:r="http://schemas.openxmlformats.org/officeDocument/2006/relationships" xmlns:m="http://schemas.openxmlformats.org/officeDocument/2006/math" xmlns:v="urn:schemas-microsoft-com:vml" xmlns:wp14="http://schemas.microsoft.com/office/word/2010/wordprocessingDrawing" xmlns:wp="http://schemas.openxmlformats.org/drawingml/2006/wordprocessingDrawing" xmlns:w10="urn:schemas-microsoft-com:office:word" xmlns:w="http://schemas.openxmlformats.org/wordprocessingml/2006/main" xmlns:w14="http://schemas.microsoft.com/office/word/2010/wordml" xmlns:w15="http://schemas.microsoft.com/office/word/2012/wordml" xmlns:wpg="http://schemas.microsoft.com/office/word/2010/wordprocessingGroup" xmlns:wpi="http://schemas.microsoft.com/office/word/2010/wordprocessingInk" xmlns:wne="http://schemas.microsoft.com/office/word/2006/wordml" xmlns:wps="http://schemas.microsoft.com/office/word/2010/wordprocessingShape" mc:Ignorable="w14 w15 wp14">
-  <w:abstractNum w:abstractNumId="0" w15:restartNumberingAfterBreak="0">
+<w:numbering xmlns:wpc="http://schemas.microsoft.com/office/word/2010/wordprocessingCanvas" xmlns:mc="http://schemas.openxmlformats.org/markup-compatibility/2006" xmlns:o="urn:schemas-microsoft-com:office:office" xmlns:r="http://schemas.openxmlformats.org/officeDocument/2006/relationships" xmlns:m="http://schemas.openxmlformats.org/officeDocument/2006/math" xmlns:v="urn:schemas-microsoft-com:vml" xmlns:wp14="http://schemas.microsoft.com/office/word/2010/wordprocessingDrawing" xmlns:wp="http://schemas.openxmlformats.org/drawingml/2006/wordprocessingDrawing" xmlns:w10="urn:schemas-microsoft-com:office:word" xmlns:w="http://schemas.openxmlformats.org/wordprocessingml/2006/main" xmlns:w14="http://schemas.microsoft.com/office/word/2010/wordml" xmlns:wpg="http://schemas.microsoft.com/office/word/2010/wordprocessingGroup" xmlns:wpi="http://schemas.microsoft.com/office/word/2010/wordprocessingInk" xmlns:wne="http://schemas.microsoft.com/office/word/2006/wordml" xmlns:wps="http://schemas.microsoft.com/office/word/2010/wordprocessingShape" mc:Ignorable="w14 wp14">
+  <w:abstractNum w:abstractNumId="0">
     <w:nsid w:val="264D15B6"/>
     <w:multiLevelType w:val="multilevel"/>
     <w:tmpl w:val="3DCAD30C"/>
@@ -1335,7 +1924,7 @@
       </w:rPr>
     </w:lvl>
   </w:abstractNum>
-  <w:abstractNum w:abstractNumId="1" w15:restartNumberingAfterBreak="0">
+  <w:abstractNum w:abstractNumId="1">
     <w:nsid w:val="752C5E14"/>
     <w:multiLevelType w:val="multilevel"/>
     <w:tmpl w:val="E6ACDB8C"/>
@@ -1345,7 +1934,7 @@
       <w:lvlText w:val="●"/>
       <w:lvlJc w:val="left"/>
       <w:pPr>
-        <w:ind w:left="720" w:firstLine="360"/>
+        <w:ind w:left="0" w:firstLine="360"/>
       </w:pPr>
       <w:rPr>
         <w:u w:val="none"/>
@@ -1357,7 +1946,7 @@
       <w:lvlText w:val="○"/>
       <w:lvlJc w:val="left"/>
       <w:pPr>
-        <w:ind w:left="1440" w:firstLine="1080"/>
+        <w:ind w:left="720" w:firstLine="1080"/>
       </w:pPr>
       <w:rPr>
         <w:u w:val="none"/>
@@ -1369,7 +1958,7 @@
       <w:lvlText w:val="■"/>
       <w:lvlJc w:val="left"/>
       <w:pPr>
-        <w:ind w:left="2160" w:firstLine="1800"/>
+        <w:ind w:left="1440" w:firstLine="1800"/>
       </w:pPr>
       <w:rPr>
         <w:u w:val="none"/>
@@ -1381,7 +1970,7 @@
       <w:lvlText w:val="●"/>
       <w:lvlJc w:val="left"/>
       <w:pPr>
-        <w:ind w:left="2880" w:firstLine="2520"/>
+        <w:ind w:left="2160" w:firstLine="2520"/>
       </w:pPr>
       <w:rPr>
         <w:u w:val="none"/>
@@ -1393,7 +1982,7 @@
       <w:lvlText w:val="○"/>
       <w:lvlJc w:val="left"/>
       <w:pPr>
-        <w:ind w:left="3600" w:firstLine="3240"/>
+        <w:ind w:left="2880" w:firstLine="3240"/>
       </w:pPr>
       <w:rPr>
         <w:u w:val="none"/>
@@ -1405,7 +1994,7 @@
       <w:lvlText w:val="■"/>
       <w:lvlJc w:val="left"/>
       <w:pPr>
-        <w:ind w:left="4320" w:firstLine="3960"/>
+        <w:ind w:left="3600" w:firstLine="3960"/>
       </w:pPr>
       <w:rPr>
         <w:u w:val="none"/>
@@ -1417,7 +2006,7 @@
       <w:lvlText w:val="●"/>
       <w:lvlJc w:val="left"/>
       <w:pPr>
-        <w:ind w:left="5040" w:firstLine="4680"/>
+        <w:ind w:left="4320" w:firstLine="4680"/>
       </w:pPr>
       <w:rPr>
         <w:u w:val="none"/>
@@ -1429,7 +2018,7 @@
       <w:lvlText w:val="○"/>
       <w:lvlJc w:val="left"/>
       <w:pPr>
-        <w:ind w:left="5760" w:firstLine="5400"/>
+        <w:ind w:left="5040" w:firstLine="5400"/>
       </w:pPr>
       <w:rPr>
         <w:u w:val="none"/>
@@ -1441,14 +2030,14 @@
       <w:lvlText w:val="■"/>
       <w:lvlJc w:val="left"/>
       <w:pPr>
-        <w:ind w:left="6480" w:firstLine="6120"/>
+        <w:ind w:left="5760" w:firstLine="6120"/>
       </w:pPr>
       <w:rPr>
         <w:u w:val="none"/>
       </w:rPr>
     </w:lvl>
   </w:abstractNum>
-  <w:abstractNum w:abstractNumId="2" w15:restartNumberingAfterBreak="0">
+  <w:abstractNum w:abstractNumId="2">
     <w:nsid w:val="755B0825"/>
     <w:multiLevelType w:val="multilevel"/>
     <w:tmpl w:val="3AFC1F1E"/>
@@ -1574,7 +2163,7 @@
 </file>
 
 <file path=word/styles.xml><?xml version="1.0" encoding="utf-8"?>
-<w:styles xmlns:mc="http://schemas.openxmlformats.org/markup-compatibility/2006" xmlns:r="http://schemas.openxmlformats.org/officeDocument/2006/relationships" xmlns:w="http://schemas.openxmlformats.org/wordprocessingml/2006/main" xmlns:w14="http://schemas.microsoft.com/office/word/2010/wordml" xmlns:w15="http://schemas.microsoft.com/office/word/2012/wordml" mc:Ignorable="w14 w15">
+<w:styles xmlns:mc="http://schemas.openxmlformats.org/markup-compatibility/2006" xmlns:r="http://schemas.openxmlformats.org/officeDocument/2006/relationships" xmlns:w="http://schemas.openxmlformats.org/wordprocessingml/2006/main" xmlns:w14="http://schemas.microsoft.com/office/word/2010/wordml" mc:Ignorable="w14">
   <w:docDefaults>
     <w:rPrDefault>
       <w:rPr>
@@ -1591,378 +2180,461 @@
       </w:pPr>
     </w:pPrDefault>
   </w:docDefaults>
-  <w:latentStyles w:defLockedState="0" w:defUIPriority="99" w:defSemiHidden="0" w:defUnhideWhenUsed="0" w:defQFormat="0" w:count="371">
-    <w:lsdException w:name="Normal" w:uiPriority="0" w:qFormat="1"/>
-    <w:lsdException w:name="heading 1" w:uiPriority="9" w:qFormat="1"/>
-    <w:lsdException w:name="heading 2" w:semiHidden="1" w:uiPriority="9" w:unhideWhenUsed="1" w:qFormat="1"/>
-    <w:lsdException w:name="heading 3" w:semiHidden="1" w:uiPriority="9" w:unhideWhenUsed="1" w:qFormat="1"/>
-    <w:lsdException w:name="heading 4" w:semiHidden="1" w:uiPriority="9" w:unhideWhenUsed="1" w:qFormat="1"/>
-    <w:lsdException w:name="heading 5" w:semiHidden="1" w:uiPriority="9" w:unhideWhenUsed="1" w:qFormat="1"/>
-    <w:lsdException w:name="heading 6" w:semiHidden="1" w:uiPriority="9" w:unhideWhenUsed="1" w:qFormat="1"/>
-    <w:lsdException w:name="heading 7" w:semiHidden="1" w:uiPriority="9" w:unhideWhenUsed="1" w:qFormat="1"/>
-    <w:lsdException w:name="heading 8" w:semiHidden="1" w:uiPriority="9" w:unhideWhenUsed="1" w:qFormat="1"/>
-    <w:lsdException w:name="heading 9" w:semiHidden="1" w:uiPriority="9" w:unhideWhenUsed="1" w:qFormat="1"/>
-    <w:lsdException w:name="index 1" w:semiHidden="1" w:unhideWhenUsed="1"/>
-    <w:lsdException w:name="index 2" w:semiHidden="1" w:unhideWhenUsed="1"/>
-    <w:lsdException w:name="index 3" w:semiHidden="1" w:unhideWhenUsed="1"/>
-    <w:lsdException w:name="index 4" w:semiHidden="1" w:unhideWhenUsed="1"/>
-    <w:lsdException w:name="index 5" w:semiHidden="1" w:unhideWhenUsed="1"/>
-    <w:lsdException w:name="index 6" w:semiHidden="1" w:unhideWhenUsed="1"/>
-    <w:lsdException w:name="index 7" w:semiHidden="1" w:unhideWhenUsed="1"/>
-    <w:lsdException w:name="index 8" w:semiHidden="1" w:unhideWhenUsed="1"/>
-    <w:lsdException w:name="index 9" w:semiHidden="1" w:unhideWhenUsed="1"/>
-    <w:lsdException w:name="toc 1" w:semiHidden="1" w:uiPriority="39" w:unhideWhenUsed="1"/>
-    <w:lsdException w:name="toc 2" w:semiHidden="1" w:uiPriority="39" w:unhideWhenUsed="1"/>
-    <w:lsdException w:name="toc 3" w:semiHidden="1" w:uiPriority="39" w:unhideWhenUsed="1"/>
-    <w:lsdException w:name="toc 4" w:semiHidden="1" w:uiPriority="39" w:unhideWhenUsed="1"/>
-    <w:lsdException w:name="toc 5" w:semiHidden="1" w:uiPriority="39" w:unhideWhenUsed="1"/>
-    <w:lsdException w:name="toc 6" w:semiHidden="1" w:uiPriority="39" w:unhideWhenUsed="1"/>
-    <w:lsdException w:name="toc 7" w:semiHidden="1" w:uiPriority="39" w:unhideWhenUsed="1"/>
-    <w:lsdException w:name="toc 8" w:semiHidden="1" w:uiPriority="39" w:unhideWhenUsed="1"/>
-    <w:lsdException w:name="toc 9" w:semiHidden="1" w:uiPriority="39" w:unhideWhenUsed="1"/>
-    <w:lsdException w:name="Normal Indent" w:semiHidden="1" w:unhideWhenUsed="1"/>
-    <w:lsdException w:name="footnote text" w:semiHidden="1" w:unhideWhenUsed="1"/>
-    <w:lsdException w:name="annotation text" w:semiHidden="1" w:unhideWhenUsed="1"/>
-    <w:lsdException w:name="header" w:semiHidden="1" w:unhideWhenUsed="1"/>
-    <w:lsdException w:name="footer" w:semiHidden="1" w:unhideWhenUsed="1"/>
-    <w:lsdException w:name="index heading" w:semiHidden="1" w:unhideWhenUsed="1"/>
-    <w:lsdException w:name="caption" w:semiHidden="1" w:uiPriority="35" w:unhideWhenUsed="1" w:qFormat="1"/>
-    <w:lsdException w:name="table of figures" w:semiHidden="1" w:unhideWhenUsed="1"/>
-    <w:lsdException w:name="envelope address" w:semiHidden="1" w:unhideWhenUsed="1"/>
-    <w:lsdException w:name="envelope return" w:semiHidden="1" w:unhideWhenUsed="1"/>
-    <w:lsdException w:name="footnote reference" w:semiHidden="1" w:unhideWhenUsed="1"/>
-    <w:lsdException w:name="annotation reference" w:semiHidden="1" w:unhideWhenUsed="1"/>
-    <w:lsdException w:name="line number" w:semiHidden="1" w:unhideWhenUsed="1"/>
-    <w:lsdException w:name="page number" w:semiHidden="1" w:unhideWhenUsed="1"/>
-    <w:lsdException w:name="endnote reference" w:semiHidden="1" w:unhideWhenUsed="1"/>
-    <w:lsdException w:name="endnote text" w:semiHidden="1" w:unhideWhenUsed="1"/>
-    <w:lsdException w:name="table of authorities" w:semiHidden="1" w:unhideWhenUsed="1"/>
-    <w:lsdException w:name="macro" w:semiHidden="1" w:unhideWhenUsed="1"/>
-    <w:lsdException w:name="toa heading" w:semiHidden="1" w:unhideWhenUsed="1"/>
-    <w:lsdException w:name="List" w:semiHidden="1" w:unhideWhenUsed="1"/>
-    <w:lsdException w:name="List Bullet" w:semiHidden="1" w:unhideWhenUsed="1"/>
-    <w:lsdException w:name="List Number" w:semiHidden="1" w:unhideWhenUsed="1"/>
-    <w:lsdException w:name="List 2" w:semiHidden="1" w:unhideWhenUsed="1"/>
-    <w:lsdException w:name="List 3" w:semiHidden="1" w:unhideWhenUsed="1"/>
-    <w:lsdException w:name="List 4" w:semiHidden="1" w:unhideWhenUsed="1"/>
-    <w:lsdException w:name="List 5" w:semiHidden="1" w:unhideWhenUsed="1"/>
-    <w:lsdException w:name="List Bullet 2" w:semiHidden="1" w:unhideWhenUsed="1"/>
-    <w:lsdException w:name="List Bullet 3" w:semiHidden="1" w:unhideWhenUsed="1"/>
-    <w:lsdException w:name="List Bullet 4" w:semiHidden="1" w:unhideWhenUsed="1"/>
-    <w:lsdException w:name="List Bullet 5" w:semiHidden="1" w:unhideWhenUsed="1"/>
-    <w:lsdException w:name="List Number 2" w:semiHidden="1" w:unhideWhenUsed="1"/>
-    <w:lsdException w:name="List Number 3" w:semiHidden="1" w:unhideWhenUsed="1"/>
-    <w:lsdException w:name="List Number 4" w:semiHidden="1" w:unhideWhenUsed="1"/>
-    <w:lsdException w:name="List Number 5" w:semiHidden="1" w:unhideWhenUsed="1"/>
-    <w:lsdException w:name="Title" w:uiPriority="10" w:qFormat="1"/>
-    <w:lsdException w:name="Closing" w:semiHidden="1" w:unhideWhenUsed="1"/>
-    <w:lsdException w:name="Signature" w:semiHidden="1" w:unhideWhenUsed="1"/>
-    <w:lsdException w:name="Default Paragraph Font" w:semiHidden="1" w:uiPriority="1" w:unhideWhenUsed="1"/>
-    <w:lsdException w:name="Body Text" w:semiHidden="1" w:unhideWhenUsed="1"/>
-    <w:lsdException w:name="Body Text Indent" w:semiHidden="1" w:unhideWhenUsed="1"/>
-    <w:lsdException w:name="List Continue" w:semiHidden="1" w:unhideWhenUsed="1"/>
-    <w:lsdException w:name="List Continue 2" w:semiHidden="1" w:unhideWhenUsed="1"/>
-    <w:lsdException w:name="List Continue 3" w:semiHidden="1" w:unhideWhenUsed="1"/>
-    <w:lsdException w:name="List Continue 4" w:semiHidden="1" w:unhideWhenUsed="1"/>
-    <w:lsdException w:name="List Continue 5" w:semiHidden="1" w:unhideWhenUsed="1"/>
-    <w:lsdException w:name="Message Header" w:semiHidden="1" w:unhideWhenUsed="1"/>
-    <w:lsdException w:name="Subtitle" w:uiPriority="11" w:qFormat="1"/>
-    <w:lsdException w:name="Salutation" w:semiHidden="1" w:unhideWhenUsed="1"/>
-    <w:lsdException w:name="Date" w:semiHidden="1" w:unhideWhenUsed="1"/>
-    <w:lsdException w:name="Body Text First Indent" w:semiHidden="1" w:unhideWhenUsed="1"/>
-    <w:lsdException w:name="Body Text First Indent 2" w:semiHidden="1" w:unhideWhenUsed="1"/>
-    <w:lsdException w:name="Note Heading" w:semiHidden="1" w:unhideWhenUsed="1"/>
-    <w:lsdException w:name="Body Text 2" w:semiHidden="1" w:unhideWhenUsed="1"/>
-    <w:lsdException w:name="Body Text 3" w:semiHidden="1" w:unhideWhenUsed="1"/>
-    <w:lsdException w:name="Body Text Indent 2" w:semiHidden="1" w:unhideWhenUsed="1"/>
-    <w:lsdException w:name="Body Text Indent 3" w:semiHidden="1" w:unhideWhenUsed="1"/>
-    <w:lsdException w:name="Block Text" w:semiHidden="1" w:unhideWhenUsed="1"/>
-    <w:lsdException w:name="Hyperlink" w:semiHidden="1" w:unhideWhenUsed="1"/>
-    <w:lsdException w:name="FollowedHyperlink" w:semiHidden="1" w:unhideWhenUsed="1"/>
-    <w:lsdException w:name="Strong" w:uiPriority="22" w:qFormat="1"/>
-    <w:lsdException w:name="Emphasis" w:uiPriority="20" w:qFormat="1"/>
-    <w:lsdException w:name="Document Map" w:semiHidden="1" w:unhideWhenUsed="1"/>
-    <w:lsdException w:name="Plain Text" w:semiHidden="1" w:unhideWhenUsed="1"/>
-    <w:lsdException w:name="E-mail Signature" w:semiHidden="1" w:unhideWhenUsed="1"/>
-    <w:lsdException w:name="HTML Top of Form" w:semiHidden="1" w:unhideWhenUsed="1"/>
-    <w:lsdException w:name="HTML Bottom of Form" w:semiHidden="1" w:unhideWhenUsed="1"/>
-    <w:lsdException w:name="Normal (Web)" w:semiHidden="1" w:unhideWhenUsed="1"/>
-    <w:lsdException w:name="HTML Acronym" w:semiHidden="1" w:unhideWhenUsed="1"/>
-    <w:lsdException w:name="HTML Address" w:semiHidden="1" w:unhideWhenUsed="1"/>
-    <w:lsdException w:name="HTML Cite" w:semiHidden="1" w:unhideWhenUsed="1"/>
-    <w:lsdException w:name="HTML Code" w:semiHidden="1" w:unhideWhenUsed="1"/>
-    <w:lsdException w:name="HTML Definition" w:semiHidden="1" w:unhideWhenUsed="1"/>
-    <w:lsdException w:name="HTML Keyboard" w:semiHidden="1" w:unhideWhenUsed="1"/>
-    <w:lsdException w:name="HTML Preformatted" w:semiHidden="1" w:unhideWhenUsed="1"/>
-    <w:lsdException w:name="HTML Sample" w:semiHidden="1" w:unhideWhenUsed="1"/>
-    <w:lsdException w:name="HTML Typewriter" w:semiHidden="1" w:unhideWhenUsed="1"/>
-    <w:lsdException w:name="HTML Variable" w:semiHidden="1" w:unhideWhenUsed="1"/>
-    <w:lsdException w:name="Normal Table" w:semiHidden="1" w:unhideWhenUsed="1"/>
-    <w:lsdException w:name="annotation subject" w:semiHidden="1" w:unhideWhenUsed="1"/>
-    <w:lsdException w:name="No List" w:semiHidden="1" w:unhideWhenUsed="1"/>
-    <w:lsdException w:name="Outline List 1" w:semiHidden="1" w:unhideWhenUsed="1"/>
-    <w:lsdException w:name="Outline List 2" w:semiHidden="1" w:unhideWhenUsed="1"/>
-    <w:lsdException w:name="Outline List 3" w:semiHidden="1" w:unhideWhenUsed="1"/>
-    <w:lsdException w:name="Table Simple 1" w:semiHidden="1" w:unhideWhenUsed="1"/>
-    <w:lsdException w:name="Table Simple 2" w:semiHidden="1" w:unhideWhenUsed="1"/>
-    <w:lsdException w:name="Table Simple 3" w:semiHidden="1" w:unhideWhenUsed="1"/>
-    <w:lsdException w:name="Table Classic 1" w:semiHidden="1" w:unhideWhenUsed="1"/>
-    <w:lsdException w:name="Table Classic 2" w:semiHidden="1" w:unhideWhenUsed="1"/>
-    <w:lsdException w:name="Table Classic 3" w:semiHidden="1" w:unhideWhenUsed="1"/>
-    <w:lsdException w:name="Table Classic 4" w:semiHidden="1" w:unhideWhenUsed="1"/>
-    <w:lsdException w:name="Table Colorful 1" w:semiHidden="1" w:unhideWhenUsed="1"/>
-    <w:lsdException w:name="Table Colorful 2" w:semiHidden="1" w:unhideWhenUsed="1"/>
-    <w:lsdException w:name="Table Colorful 3" w:semiHidden="1" w:unhideWhenUsed="1"/>
-    <w:lsdException w:name="Table Columns 1" w:semiHidden="1" w:unhideWhenUsed="1"/>
-    <w:lsdException w:name="Table Columns 2" w:semiHidden="1" w:unhideWhenUsed="1"/>
-    <w:lsdException w:name="Table Columns 3" w:semiHidden="1" w:unhideWhenUsed="1"/>
-    <w:lsdException w:name="Table Columns 4" w:semiHidden="1" w:unhideWhenUsed="1"/>
-    <w:lsdException w:name="Table Columns 5" w:semiHidden="1" w:unhideWhenUsed="1"/>
-    <w:lsdException w:name="Table Grid 1" w:semiHidden="1" w:unhideWhenUsed="1"/>
-    <w:lsdException w:name="Table Grid 2" w:semiHidden="1" w:unhideWhenUsed="1"/>
-    <w:lsdException w:name="Table Grid 3" w:semiHidden="1" w:unhideWhenUsed="1"/>
-    <w:lsdException w:name="Table Grid 4" w:semiHidden="1" w:unhideWhenUsed="1"/>
-    <w:lsdException w:name="Table Grid 5" w:semiHidden="1" w:unhideWhenUsed="1"/>
-    <w:lsdException w:name="Table Grid 6" w:semiHidden="1" w:unhideWhenUsed="1"/>
-    <w:lsdException w:name="Table Grid 7" w:semiHidden="1" w:unhideWhenUsed="1"/>
-    <w:lsdException w:name="Table Grid 8" w:semiHidden="1" w:unhideWhenUsed="1"/>
-    <w:lsdException w:name="Table List 1" w:semiHidden="1" w:unhideWhenUsed="1"/>
-    <w:lsdException w:name="Table List 2" w:semiHidden="1" w:unhideWhenUsed="1"/>
-    <w:lsdException w:name="Table List 3" w:semiHidden="1" w:unhideWhenUsed="1"/>
-    <w:lsdException w:name="Table List 4" w:semiHidden="1" w:unhideWhenUsed="1"/>
-    <w:lsdException w:name="Table List 5" w:semiHidden="1" w:unhideWhenUsed="1"/>
-    <w:lsdException w:name="Table List 6" w:semiHidden="1" w:unhideWhenUsed="1"/>
-    <w:lsdException w:name="Table List 7" w:semiHidden="1" w:unhideWhenUsed="1"/>
-    <w:lsdException w:name="Table List 8" w:semiHidden="1" w:unhideWhenUsed="1"/>
-    <w:lsdException w:name="Table 3D effects 1" w:semiHidden="1" w:unhideWhenUsed="1"/>
-    <w:lsdException w:name="Table 3D effects 2" w:semiHidden="1" w:unhideWhenUsed="1"/>
-    <w:lsdException w:name="Table 3D effects 3" w:semiHidden="1" w:unhideWhenUsed="1"/>
-    <w:lsdException w:name="Table Contemporary" w:semiHidden="1" w:unhideWhenUsed="1"/>
-    <w:lsdException w:name="Table Elegant" w:semiHidden="1" w:unhideWhenUsed="1"/>
-    <w:lsdException w:name="Table Professional" w:semiHidden="1" w:unhideWhenUsed="1"/>
-    <w:lsdException w:name="Table Subtle 1" w:semiHidden="1" w:unhideWhenUsed="1"/>
-    <w:lsdException w:name="Table Subtle 2" w:semiHidden="1" w:unhideWhenUsed="1"/>
-    <w:lsdException w:name="Table Web 1" w:semiHidden="1" w:unhideWhenUsed="1"/>
-    <w:lsdException w:name="Table Web 2" w:semiHidden="1" w:unhideWhenUsed="1"/>
-    <w:lsdException w:name="Table Web 3" w:semiHidden="1" w:unhideWhenUsed="1"/>
-    <w:lsdException w:name="Balloon Text" w:semiHidden="1" w:unhideWhenUsed="1"/>
-    <w:lsdException w:name="Table Grid" w:uiPriority="59"/>
-    <w:lsdException w:name="Table Theme" w:semiHidden="1" w:unhideWhenUsed="1"/>
-    <w:lsdException w:name="Placeholder Text" w:semiHidden="1"/>
-    <w:lsdException w:name="No Spacing" w:uiPriority="1" w:qFormat="1"/>
-    <w:lsdException w:name="Light Shading" w:uiPriority="60"/>
-    <w:lsdException w:name="Light List" w:uiPriority="61"/>
-    <w:lsdException w:name="Light Grid" w:uiPriority="62"/>
-    <w:lsdException w:name="Medium Shading 1" w:uiPriority="63"/>
-    <w:lsdException w:name="Medium Shading 2" w:uiPriority="64"/>
-    <w:lsdException w:name="Medium List 1" w:uiPriority="65"/>
-    <w:lsdException w:name="Medium List 2" w:uiPriority="66"/>
-    <w:lsdException w:name="Medium Grid 1" w:uiPriority="67"/>
-    <w:lsdException w:name="Medium Grid 2" w:uiPriority="68"/>
-    <w:lsdException w:name="Medium Grid 3" w:uiPriority="69"/>
-    <w:lsdException w:name="Dark List" w:uiPriority="70"/>
-    <w:lsdException w:name="Colorful Shading" w:uiPriority="71"/>
-    <w:lsdException w:name="Colorful List" w:uiPriority="72"/>
-    <w:lsdException w:name="Colorful Grid" w:uiPriority="73"/>
-    <w:lsdException w:name="Light Shading Accent 1" w:uiPriority="60"/>
-    <w:lsdException w:name="Light List Accent 1" w:uiPriority="61"/>
-    <w:lsdException w:name="Light Grid Accent 1" w:uiPriority="62"/>
-    <w:lsdException w:name="Medium Shading 1 Accent 1" w:uiPriority="63"/>
-    <w:lsdException w:name="Medium Shading 2 Accent 1" w:uiPriority="64"/>
-    <w:lsdException w:name="Medium List 1 Accent 1" w:uiPriority="65"/>
-    <w:lsdException w:name="Revision" w:semiHidden="1"/>
-    <w:lsdException w:name="List Paragraph" w:uiPriority="34" w:qFormat="1"/>
-    <w:lsdException w:name="Quote" w:uiPriority="29" w:qFormat="1"/>
-    <w:lsdException w:name="Intense Quote" w:uiPriority="30" w:qFormat="1"/>
-    <w:lsdException w:name="Medium List 2 Accent 1" w:uiPriority="66"/>
-    <w:lsdException w:name="Medium Grid 1 Accent 1" w:uiPriority="67"/>
-    <w:lsdException w:name="Medium Grid 2 Accent 1" w:uiPriority="68"/>
-    <w:lsdException w:name="Medium Grid 3 Accent 1" w:uiPriority="69"/>
-    <w:lsdException w:name="Dark List Accent 1" w:uiPriority="70"/>
-    <w:lsdException w:name="Colorful Shading Accent 1" w:uiPriority="71"/>
-    <w:lsdException w:name="Colorful List Accent 1" w:uiPriority="72"/>
-    <w:lsdException w:name="Colorful Grid Accent 1" w:uiPriority="73"/>
-    <w:lsdException w:name="Light Shading Accent 2" w:uiPriority="60"/>
-    <w:lsdException w:name="Light List Accent 2" w:uiPriority="61"/>
-    <w:lsdException w:name="Light Grid Accent 2" w:uiPriority="62"/>
-    <w:lsdException w:name="Medium Shading 1 Accent 2" w:uiPriority="63"/>
-    <w:lsdException w:name="Medium Shading 2 Accent 2" w:uiPriority="64"/>
-    <w:lsdException w:name="Medium List 1 Accent 2" w:uiPriority="65"/>
-    <w:lsdException w:name="Medium List 2 Accent 2" w:uiPriority="66"/>
-    <w:lsdException w:name="Medium Grid 1 Accent 2" w:uiPriority="67"/>
-    <w:lsdException w:name="Medium Grid 2 Accent 2" w:uiPriority="68"/>
-    <w:lsdException w:name="Medium Grid 3 Accent 2" w:uiPriority="69"/>
-    <w:lsdException w:name="Dark List Accent 2" w:uiPriority="70"/>
-    <w:lsdException w:name="Colorful Shading Accent 2" w:uiPriority="71"/>
-    <w:lsdException w:name="Colorful List Accent 2" w:uiPriority="72"/>
-    <w:lsdException w:name="Colorful Grid Accent 2" w:uiPriority="73"/>
-    <w:lsdException w:name="Light Shading Accent 3" w:uiPriority="60"/>
-    <w:lsdException w:name="Light List Accent 3" w:uiPriority="61"/>
-    <w:lsdException w:name="Light Grid Accent 3" w:uiPriority="62"/>
-    <w:lsdException w:name="Medium Shading 1 Accent 3" w:uiPriority="63"/>
-    <w:lsdException w:name="Medium Shading 2 Accent 3" w:uiPriority="64"/>
-    <w:lsdException w:name="Medium List 1 Accent 3" w:uiPriority="65"/>
-    <w:lsdException w:name="Medium List 2 Accent 3" w:uiPriority="66"/>
-    <w:lsdException w:name="Medium Grid 1 Accent 3" w:uiPriority="67"/>
-    <w:lsdException w:name="Medium Grid 2 Accent 3" w:uiPriority="68"/>
-    <w:lsdException w:name="Medium Grid 3 Accent 3" w:uiPriority="69"/>
-    <w:lsdException w:name="Dark List Accent 3" w:uiPriority="70"/>
-    <w:lsdException w:name="Colorful Shading Accent 3" w:uiPriority="71"/>
-    <w:lsdException w:name="Colorful List Accent 3" w:uiPriority="72"/>
-    <w:lsdException w:name="Colorful Grid Accent 3" w:uiPriority="73"/>
-    <w:lsdException w:name="Light Shading Accent 4" w:uiPriority="60"/>
-    <w:lsdException w:name="Light List Accent 4" w:uiPriority="61"/>
-    <w:lsdException w:name="Light Grid Accent 4" w:uiPriority="62"/>
-    <w:lsdException w:name="Medium Shading 1 Accent 4" w:uiPriority="63"/>
-    <w:lsdException w:name="Medium Shading 2 Accent 4" w:uiPriority="64"/>
-    <w:lsdException w:name="Medium List 1 Accent 4" w:uiPriority="65"/>
-    <w:lsdException w:name="Medium List 2 Accent 4" w:uiPriority="66"/>
-    <w:lsdException w:name="Medium Grid 1 Accent 4" w:uiPriority="67"/>
-    <w:lsdException w:name="Medium Grid 2 Accent 4" w:uiPriority="68"/>
-    <w:lsdException w:name="Medium Grid 3 Accent 4" w:uiPriority="69"/>
-    <w:lsdException w:name="Dark List Accent 4" w:uiPriority="70"/>
-    <w:lsdException w:name="Colorful Shading Accent 4" w:uiPriority="71"/>
-    <w:lsdException w:name="Colorful List Accent 4" w:uiPriority="72"/>
-    <w:lsdException w:name="Colorful Grid Accent 4" w:uiPriority="73"/>
-    <w:lsdException w:name="Light Shading Accent 5" w:uiPriority="60"/>
-    <w:lsdException w:name="Light List Accent 5" w:uiPriority="61"/>
-    <w:lsdException w:name="Light Grid Accent 5" w:uiPriority="62"/>
-    <w:lsdException w:name="Medium Shading 1 Accent 5" w:uiPriority="63"/>
-    <w:lsdException w:name="Medium Shading 2 Accent 5" w:uiPriority="64"/>
-    <w:lsdException w:name="Medium List 1 Accent 5" w:uiPriority="65"/>
-    <w:lsdException w:name="Medium List 2 Accent 5" w:uiPriority="66"/>
-    <w:lsdException w:name="Medium Grid 1 Accent 5" w:uiPriority="67"/>
-    <w:lsdException w:name="Medium Grid 2 Accent 5" w:uiPriority="68"/>
-    <w:lsdException w:name="Medium Grid 3 Accent 5" w:uiPriority="69"/>
-    <w:lsdException w:name="Dark List Accent 5" w:uiPriority="70"/>
-    <w:lsdException w:name="Colorful Shading Accent 5" w:uiPriority="71"/>
-    <w:lsdException w:name="Colorful List Accent 5" w:uiPriority="72"/>
-    <w:lsdException w:name="Colorful Grid Accent 5" w:uiPriority="73"/>
-    <w:lsdException w:name="Light Shading Accent 6" w:uiPriority="60"/>
-    <w:lsdException w:name="Light List Accent 6" w:uiPriority="61"/>
-    <w:lsdException w:name="Light Grid Accent 6" w:uiPriority="62"/>
-    <w:lsdException w:name="Medium Shading 1 Accent 6" w:uiPriority="63"/>
-    <w:lsdException w:name="Medium Shading 2 Accent 6" w:uiPriority="64"/>
-    <w:lsdException w:name="Medium List 1 Accent 6" w:uiPriority="65"/>
-    <w:lsdException w:name="Medium List 2 Accent 6" w:uiPriority="66"/>
-    <w:lsdException w:name="Medium Grid 1 Accent 6" w:uiPriority="67"/>
-    <w:lsdException w:name="Medium Grid 2 Accent 6" w:uiPriority="68"/>
-    <w:lsdException w:name="Medium Grid 3 Accent 6" w:uiPriority="69"/>
-    <w:lsdException w:name="Dark List Accent 6" w:uiPriority="70"/>
-    <w:lsdException w:name="Colorful Shading Accent 6" w:uiPriority="71"/>
-    <w:lsdException w:name="Colorful List Accent 6" w:uiPriority="72"/>
-    <w:lsdException w:name="Colorful Grid Accent 6" w:uiPriority="73"/>
-    <w:lsdException w:name="Subtle Emphasis" w:uiPriority="19" w:qFormat="1"/>
-    <w:lsdException w:name="Intense Emphasis" w:uiPriority="21" w:qFormat="1"/>
-    <w:lsdException w:name="Subtle Reference" w:uiPriority="31" w:qFormat="1"/>
-    <w:lsdException w:name="Intense Reference" w:uiPriority="32" w:qFormat="1"/>
-    <w:lsdException w:name="Book Title" w:uiPriority="33" w:qFormat="1"/>
-    <w:lsdException w:name="Bibliography" w:semiHidden="1" w:uiPriority="37" w:unhideWhenUsed="1"/>
-    <w:lsdException w:name="TOC Heading" w:semiHidden="1" w:uiPriority="39" w:unhideWhenUsed="1" w:qFormat="1"/>
-    <w:lsdException w:name="Plain Table 1" w:uiPriority="41"/>
-    <w:lsdException w:name="Plain Table 2" w:uiPriority="42"/>
-    <w:lsdException w:name="Plain Table 3" w:uiPriority="43"/>
-    <w:lsdException w:name="Plain Table 4" w:uiPriority="44"/>
-    <w:lsdException w:name="Plain Table 5" w:uiPriority="45"/>
-    <w:lsdException w:name="Grid Table Light" w:uiPriority="40"/>
-    <w:lsdException w:name="Grid Table 1 Light" w:uiPriority="46"/>
-    <w:lsdException w:name="Grid Table 2" w:uiPriority="47"/>
-    <w:lsdException w:name="Grid Table 3" w:uiPriority="48"/>
-    <w:lsdException w:name="Grid Table 4" w:uiPriority="49"/>
-    <w:lsdException w:name="Grid Table 5 Dark" w:uiPriority="50"/>
-    <w:lsdException w:name="Grid Table 6 Colorful" w:uiPriority="51"/>
-    <w:lsdException w:name="Grid Table 7 Colorful" w:uiPriority="52"/>
-    <w:lsdException w:name="Grid Table 1 Light Accent 1" w:uiPriority="46"/>
-    <w:lsdException w:name="Grid Table 2 Accent 1" w:uiPriority="47"/>
-    <w:lsdException w:name="Grid Table 3 Accent 1" w:uiPriority="48"/>
-    <w:lsdException w:name="Grid Table 4 Accent 1" w:uiPriority="49"/>
-    <w:lsdException w:name="Grid Table 5 Dark Accent 1" w:uiPriority="50"/>
-    <w:lsdException w:name="Grid Table 6 Colorful Accent 1" w:uiPriority="51"/>
-    <w:lsdException w:name="Grid Table 7 Colorful Accent 1" w:uiPriority="52"/>
-    <w:lsdException w:name="Grid Table 1 Light Accent 2" w:uiPriority="46"/>
-    <w:lsdException w:name="Grid Table 2 Accent 2" w:uiPriority="47"/>
-    <w:lsdException w:name="Grid Table 3 Accent 2" w:uiPriority="48"/>
-    <w:lsdException w:name="Grid Table 4 Accent 2" w:uiPriority="49"/>
-    <w:lsdException w:name="Grid Table 5 Dark Accent 2" w:uiPriority="50"/>
-    <w:lsdException w:name="Grid Table 6 Colorful Accent 2" w:uiPriority="51"/>
-    <w:lsdException w:name="Grid Table 7 Colorful Accent 2" w:uiPriority="52"/>
-    <w:lsdException w:name="Grid Table 1 Light Accent 3" w:uiPriority="46"/>
-    <w:lsdException w:name="Grid Table 2 Accent 3" w:uiPriority="47"/>
-    <w:lsdException w:name="Grid Table 3 Accent 3" w:uiPriority="48"/>
-    <w:lsdException w:name="Grid Table 4 Accent 3" w:uiPriority="49"/>
-    <w:lsdException w:name="Grid Table 5 Dark Accent 3" w:uiPriority="50"/>
-    <w:lsdException w:name="Grid Table 6 Colorful Accent 3" w:uiPriority="51"/>
-    <w:lsdException w:name="Grid Table 7 Colorful Accent 3" w:uiPriority="52"/>
-    <w:lsdException w:name="Grid Table 1 Light Accent 4" w:uiPriority="46"/>
-    <w:lsdException w:name="Grid Table 2 Accent 4" w:uiPriority="47"/>
-    <w:lsdException w:name="Grid Table 3 Accent 4" w:uiPriority="48"/>
-    <w:lsdException w:name="Grid Table 4 Accent 4" w:uiPriority="49"/>
-    <w:lsdException w:name="Grid Table 5 Dark Accent 4" w:uiPriority="50"/>
-    <w:lsdException w:name="Grid Table 6 Colorful Accent 4" w:uiPriority="51"/>
-    <w:lsdException w:name="Grid Table 7 Colorful Accent 4" w:uiPriority="52"/>
-    <w:lsdException w:name="Grid Table 1 Light Accent 5" w:uiPriority="46"/>
-    <w:lsdException w:name="Grid Table 2 Accent 5" w:uiPriority="47"/>
-    <w:lsdException w:name="Grid Table 3 Accent 5" w:uiPriority="48"/>
-    <w:lsdException w:name="Grid Table 4 Accent 5" w:uiPriority="49"/>
-    <w:lsdException w:name="Grid Table 5 Dark Accent 5" w:uiPriority="50"/>
-    <w:lsdException w:name="Grid Table 6 Colorful Accent 5" w:uiPriority="51"/>
-    <w:lsdException w:name="Grid Table 7 Colorful Accent 5" w:uiPriority="52"/>
-    <w:lsdException w:name="Grid Table 1 Light Accent 6" w:uiPriority="46"/>
-    <w:lsdException w:name="Grid Table 2 Accent 6" w:uiPriority="47"/>
-    <w:lsdException w:name="Grid Table 3 Accent 6" w:uiPriority="48"/>
-    <w:lsdException w:name="Grid Table 4 Accent 6" w:uiPriority="49"/>
-    <w:lsdException w:name="Grid Table 5 Dark Accent 6" w:uiPriority="50"/>
-    <w:lsdException w:name="Grid Table 6 Colorful Accent 6" w:uiPriority="51"/>
-    <w:lsdException w:name="Grid Table 7 Colorful Accent 6" w:uiPriority="52"/>
-    <w:lsdException w:name="List Table 1 Light" w:uiPriority="46"/>
-    <w:lsdException w:name="List Table 2" w:uiPriority="47"/>
-    <w:lsdException w:name="List Table 3" w:uiPriority="48"/>
-    <w:lsdException w:name="List Table 4" w:uiPriority="49"/>
-    <w:lsdException w:name="List Table 5 Dark" w:uiPriority="50"/>
-    <w:lsdException w:name="List Table 6 Colorful" w:uiPriority="51"/>
-    <w:lsdException w:name="List Table 7 Colorful" w:uiPriority="52"/>
-    <w:lsdException w:name="List Table 1 Light Accent 1" w:uiPriority="46"/>
-    <w:lsdException w:name="List Table 2 Accent 1" w:uiPriority="47"/>
-    <w:lsdException w:name="List Table 3 Accent 1" w:uiPriority="48"/>
-    <w:lsdException w:name="List Table 4 Accent 1" w:uiPriority="49"/>
-    <w:lsdException w:name="List Table 5 Dark Accent 1" w:uiPriority="50"/>
-    <w:lsdException w:name="List Table 6 Colorful Accent 1" w:uiPriority="51"/>
-    <w:lsdException w:name="List Table 7 Colorful Accent 1" w:uiPriority="52"/>
-    <w:lsdException w:name="List Table 1 Light Accent 2" w:uiPriority="46"/>
-    <w:lsdException w:name="List Table 2 Accent 2" w:uiPriority="47"/>
-    <w:lsdException w:name="List Table 3 Accent 2" w:uiPriority="48"/>
-    <w:lsdException w:name="List Table 4 Accent 2" w:uiPriority="49"/>
-    <w:lsdException w:name="List Table 5 Dark Accent 2" w:uiPriority="50"/>
-    <w:lsdException w:name="List Table 6 Colorful Accent 2" w:uiPriority="51"/>
-    <w:lsdException w:name="List Table 7 Colorful Accent 2" w:uiPriority="52"/>
-    <w:lsdException w:name="List Table 1 Light Accent 3" w:uiPriority="46"/>
-    <w:lsdException w:name="List Table 2 Accent 3" w:uiPriority="47"/>
-    <w:lsdException w:name="List Table 3 Accent 3" w:uiPriority="48"/>
-    <w:lsdException w:name="List Table 4 Accent 3" w:uiPriority="49"/>
-    <w:lsdException w:name="List Table 5 Dark Accent 3" w:uiPriority="50"/>
-    <w:lsdException w:name="List Table 6 Colorful Accent 3" w:uiPriority="51"/>
-    <w:lsdException w:name="List Table 7 Colorful Accent 3" w:uiPriority="52"/>
-    <w:lsdException w:name="List Table 1 Light Accent 4" w:uiPriority="46"/>
-    <w:lsdException w:name="List Table 2 Accent 4" w:uiPriority="47"/>
-    <w:lsdException w:name="List Table 3 Accent 4" w:uiPriority="48"/>
-    <w:lsdException w:name="List Table 4 Accent 4" w:uiPriority="49"/>
-    <w:lsdException w:name="List Table 5 Dark Accent 4" w:uiPriority="50"/>
-    <w:lsdException w:name="List Table 6 Colorful Accent 4" w:uiPriority="51"/>
-    <w:lsdException w:name="List Table 7 Colorful Accent 4" w:uiPriority="52"/>
-    <w:lsdException w:name="List Table 1 Light Accent 5" w:uiPriority="46"/>
-    <w:lsdException w:name="List Table 2 Accent 5" w:uiPriority="47"/>
-    <w:lsdException w:name="List Table 3 Accent 5" w:uiPriority="48"/>
-    <w:lsdException w:name="List Table 4 Accent 5" w:uiPriority="49"/>
-    <w:lsdException w:name="List Table 5 Dark Accent 5" w:uiPriority="50"/>
-    <w:lsdException w:name="List Table 6 Colorful Accent 5" w:uiPriority="51"/>
-    <w:lsdException w:name="List Table 7 Colorful Accent 5" w:uiPriority="52"/>
-    <w:lsdException w:name="List Table 1 Light Accent 6" w:uiPriority="46"/>
-    <w:lsdException w:name="List Table 2 Accent 6" w:uiPriority="47"/>
-    <w:lsdException w:name="List Table 3 Accent 6" w:uiPriority="48"/>
-    <w:lsdException w:name="List Table 4 Accent 6" w:uiPriority="49"/>
-    <w:lsdException w:name="List Table 5 Dark Accent 6" w:uiPriority="50"/>
-    <w:lsdException w:name="List Table 6 Colorful Accent 6" w:uiPriority="51"/>
-    <w:lsdException w:name="List Table 7 Colorful Accent 6" w:uiPriority="52"/>
+  <w:latentStyles w:defLockedState="0" w:defUIPriority="99" w:defSemiHidden="1" w:defUnhideWhenUsed="1" w:defQFormat="0" w:count="267">
+    <w:lsdException w:name="Normal" w:semiHidden="0" w:uiPriority="0" w:unhideWhenUsed="0" w:qFormat="1"/>
+    <w:lsdException w:name="heading 1" w:semiHidden="0" w:uiPriority="9" w:unhideWhenUsed="0" w:qFormat="1"/>
+    <w:lsdException w:name="heading 2" w:uiPriority="9" w:qFormat="1"/>
+    <w:lsdException w:name="heading 3" w:uiPriority="9" w:qFormat="1"/>
+    <w:lsdException w:name="heading 4" w:uiPriority="9" w:qFormat="1"/>
+    <w:lsdException w:name="heading 5" w:uiPriority="9" w:qFormat="1"/>
+    <w:lsdException w:name="heading 6" w:uiPriority="9" w:qFormat="1"/>
+    <w:lsdException w:name="heading 7" w:uiPriority="9" w:qFormat="1"/>
+    <w:lsdException w:name="heading 8" w:uiPriority="9" w:qFormat="1"/>
+    <w:lsdException w:name="heading 9" w:uiPriority="9" w:qFormat="1"/>
+    <w:lsdException w:name="toc 1" w:uiPriority="39"/>
+    <w:lsdException w:name="toc 2" w:uiPriority="39"/>
+    <w:lsdException w:name="toc 3" w:uiPriority="39"/>
+    <w:lsdException w:name="toc 4" w:uiPriority="39"/>
+    <w:lsdException w:name="toc 5" w:uiPriority="39"/>
+    <w:lsdException w:name="toc 6" w:uiPriority="39"/>
+    <w:lsdException w:name="toc 7" w:uiPriority="39"/>
+    <w:lsdException w:name="toc 8" w:uiPriority="39"/>
+    <w:lsdException w:name="toc 9" w:uiPriority="39"/>
+    <w:lsdException w:name="caption" w:uiPriority="35" w:qFormat="1"/>
+    <w:lsdException w:name="Title" w:semiHidden="0" w:uiPriority="10" w:unhideWhenUsed="0" w:qFormat="1"/>
+    <w:lsdException w:name="Default Paragraph Font" w:uiPriority="1"/>
+    <w:lsdException w:name="Subtitle" w:semiHidden="0" w:uiPriority="11" w:unhideWhenUsed="0" w:qFormat="1"/>
+    <w:lsdException w:name="Strong" w:semiHidden="0" w:uiPriority="22" w:unhideWhenUsed="0" w:qFormat="1"/>
+    <w:lsdException w:name="Emphasis" w:semiHidden="0" w:uiPriority="20" w:unhideWhenUsed="0" w:qFormat="1"/>
+    <w:lsdException w:name="Table Grid" w:semiHidden="0" w:uiPriority="59" w:unhideWhenUsed="0"/>
+    <w:lsdException w:name="Placeholder Text" w:unhideWhenUsed="0"/>
+    <w:lsdException w:name="No Spacing" w:semiHidden="0" w:uiPriority="1" w:unhideWhenUsed="0" w:qFormat="1"/>
+    <w:lsdException w:name="Light Shading" w:semiHidden="0" w:uiPriority="60" w:unhideWhenUsed="0"/>
+    <w:lsdException w:name="Light List" w:semiHidden="0" w:uiPriority="61" w:unhideWhenUsed="0"/>
+    <w:lsdException w:name="Light Grid" w:semiHidden="0" w:uiPriority="62" w:unhideWhenUsed="0"/>
+    <w:lsdException w:name="Medium Shading 1" w:semiHidden="0" w:uiPriority="63" w:unhideWhenUsed="0"/>
+    <w:lsdException w:name="Medium Shading 2" w:semiHidden="0" w:uiPriority="64" w:unhideWhenUsed="0"/>
+    <w:lsdException w:name="Medium List 1" w:semiHidden="0" w:uiPriority="65" w:unhideWhenUsed="0"/>
+    <w:lsdException w:name="Medium List 2" w:semiHidden="0" w:uiPriority="66" w:unhideWhenUsed="0"/>
+    <w:lsdException w:name="Medium Grid 1" w:semiHidden="0" w:uiPriority="67" w:unhideWhenUsed="0"/>
+    <w:lsdException w:name="Medium Grid 2" w:semiHidden="0" w:uiPriority="68" w:unhideWhenUsed="0"/>
+    <w:lsdException w:name="Medium Grid 3" w:semiHidden="0" w:uiPriority="69" w:unhideWhenUsed="0"/>
+    <w:lsdException w:name="Dark List" w:semiHidden="0" w:uiPriority="70" w:unhideWhenUsed="0"/>
+    <w:lsdException w:name="Colorful Shading" w:semiHidden="0" w:uiPriority="71" w:unhideWhenUsed="0"/>
+    <w:lsdException w:name="Colorful List" w:semiHidden="0" w:uiPriority="72" w:unhideWhenUsed="0"/>
+    <w:lsdException w:name="Colorful Grid" w:semiHidden="0" w:uiPriority="73" w:unhideWhenUsed="0"/>
+    <w:lsdException w:name="Light Shading Accent 1" w:semiHidden="0" w:uiPriority="60" w:unhideWhenUsed="0"/>
+    <w:lsdException w:name="Light List Accent 1" w:semiHidden="0" w:uiPriority="61" w:unhideWhenUsed="0"/>
+    <w:lsdException w:name="Light Grid Accent 1" w:semiHidden="0" w:uiPriority="62" w:unhideWhenUsed="0"/>
+    <w:lsdException w:name="Medium Shading 1 Accent 1" w:semiHidden="0" w:uiPriority="63" w:unhideWhenUsed="0"/>
+    <w:lsdException w:name="Medium Shading 2 Accent 1" w:semiHidden="0" w:uiPriority="64" w:unhideWhenUsed="0"/>
+    <w:lsdException w:name="Medium List 1 Accent 1" w:semiHidden="0" w:uiPriority="65" w:unhideWhenUsed="0"/>
+    <w:lsdException w:name="Revision" w:unhideWhenUsed="0"/>
+    <w:lsdException w:name="List Paragraph" w:semiHidden="0" w:uiPriority="34" w:unhideWhenUsed="0" w:qFormat="1"/>
+    <w:lsdException w:name="Quote" w:semiHidden="0" w:uiPriority="29" w:unhideWhenUsed="0" w:qFormat="1"/>
+    <w:lsdException w:name="Intense Quote" w:semiHidden="0" w:uiPriority="30" w:unhideWhenUsed="0" w:qFormat="1"/>
+    <w:lsdException w:name="Medium List 2 Accent 1" w:semiHidden="0" w:uiPriority="66" w:unhideWhenUsed="0"/>
+    <w:lsdException w:name="Medium Grid 1 Accent 1" w:semiHidden="0" w:uiPriority="67" w:unhideWhenUsed="0"/>
+    <w:lsdException w:name="Medium Grid 2 Accent 1" w:semiHidden="0" w:uiPriority="68" w:unhideWhenUsed="0"/>
+    <w:lsdException w:name="Medium Grid 3 Accent 1" w:semiHidden="0" w:uiPriority="69" w:unhideWhenUsed="0"/>
+    <w:lsdException w:name="Dark List Accent 1" w:semiHidden="0" w:uiPriority="70" w:unhideWhenUsed="0"/>
+    <w:lsdException w:name="Colorful Shading Accent 1" w:semiHidden="0" w:uiPriority="71" w:unhideWhenUsed="0"/>
+    <w:lsdException w:name="Colorful List Accent 1" w:semiHidden="0" w:uiPriority="72" w:unhideWhenUsed="0"/>
+    <w:lsdException w:name="Colorful Grid Accent 1" w:semiHidden="0" w:uiPriority="73" w:unhideWhenUsed="0"/>
+    <w:lsdException w:name="Light Shading Accent 2" w:semiHidden="0" w:uiPriority="60" w:unhideWhenUsed="0"/>
+    <w:lsdException w:name="Light List Accent 2" w:semiHidden="0" w:uiPriority="61" w:unhideWhenUsed="0"/>
+    <w:lsdException w:name="Light Grid Accent 2" w:semiHidden="0" w:uiPriority="62" w:unhideWhenUsed="0"/>
+    <w:lsdException w:name="Medium Shading 1 Accent 2" w:semiHidden="0" w:uiPriority="63" w:unhideWhenUsed="0"/>
+    <w:lsdException w:name="Medium Shading 2 Accent 2" w:semiHidden="0" w:uiPriority="64" w:unhideWhenUsed="0"/>
+    <w:lsdException w:name="Medium List 1 Accent 2" w:semiHidden="0" w:uiPriority="65" w:unhideWhenUsed="0"/>
+    <w:lsdException w:name="Medium List 2 Accent 2" w:semiHidden="0" w:uiPriority="66" w:unhideWhenUsed="0"/>
+    <w:lsdException w:name="Medium Grid 1 Accent 2" w:semiHidden="0" w:uiPriority="67" w:unhideWhenUsed="0"/>
+    <w:lsdException w:name="Medium Grid 2 Accent 2" w:semiHidden="0" w:uiPriority="68" w:unhideWhenUsed="0"/>
+    <w:lsdException w:name="Medium Grid 3 Accent 2" w:semiHidden="0" w:uiPriority="69" w:unhideWhenUsed="0"/>
+    <w:lsdException w:name="Dark List Accent 2" w:semiHidden="0" w:uiPriority="70" w:unhideWhenUsed="0"/>
+    <w:lsdException w:name="Colorful Shading Accent 2" w:semiHidden="0" w:uiPriority="71" w:unhideWhenUsed="0"/>
+    <w:lsdException w:name="Colorful List Accent 2" w:semiHidden="0" w:uiPriority="72" w:unhideWhenUsed="0"/>
+    <w:lsdException w:name="Colorful Grid Accent 2" w:semiHidden="0" w:uiPriority="73" w:unhideWhenUsed="0"/>
+    <w:lsdException w:name="Light Shading Accent 3" w:semiHidden="0" w:uiPriority="60" w:unhideWhenUsed="0"/>
+    <w:lsdException w:name="Light List Accent 3" w:semiHidden="0" w:uiPriority="61" w:unhideWhenUsed="0"/>
+    <w:lsdException w:name="Light Grid Accent 3" w:semiHidden="0" w:uiPriority="62" w:unhideWhenUsed="0"/>
+    <w:lsdException w:name="Medium Shading 1 Accent 3" w:semiHidden="0" w:uiPriority="63" w:unhideWhenUsed="0"/>
+    <w:lsdException w:name="Medium Shading 2 Accent 3" w:semiHidden="0" w:uiPriority="64" w:unhideWhenUsed="0"/>
+    <w:lsdException w:name="Medium List 1 Accent 3" w:semiHidden="0" w:uiPriority="65" w:unhideWhenUsed="0"/>
+    <w:lsdException w:name="Medium List 2 Accent 3" w:semiHidden="0" w:uiPriority="66" w:unhideWhenUsed="0"/>
+    <w:lsdException w:name="Medium Grid 1 Accent 3" w:semiHidden="0" w:uiPriority="67" w:unhideWhenUsed="0"/>
+    <w:lsdException w:name="Medium Grid 2 Accent 3" w:semiHidden="0" w:uiPriority="68" w:unhideWhenUsed="0"/>
+    <w:lsdException w:name="Medium Grid 3 Accent 3" w:semiHidden="0" w:uiPriority="69" w:unhideWhenUsed="0"/>
+    <w:lsdException w:name="Dark List Accent 3" w:semiHidden="0" w:uiPriority="70" w:unhideWhenUsed="0"/>
+    <w:lsdException w:name="Colorful Shading Accent 3" w:semiHidden="0" w:uiPriority="71" w:unhideWhenUsed="0"/>
+    <w:lsdException w:name="Colorful List Accent 3" w:semiHidden="0" w:uiPriority="72" w:unhideWhenUsed="0"/>
+    <w:lsdException w:name="Colorful Grid Accent 3" w:semiHidden="0" w:uiPriority="73" w:unhideWhenUsed="0"/>
+    <w:lsdException w:name="Light Shading Accent 4" w:semiHidden="0" w:uiPriority="60" w:unhideWhenUsed="0"/>
+    <w:lsdException w:name="Light List Accent 4" w:semiHidden="0" w:uiPriority="61" w:unhideWhenUsed="0"/>
+    <w:lsdException w:name="Light Grid Accent 4" w:semiHidden="0" w:uiPriority="62" w:unhideWhenUsed="0"/>
+    <w:lsdException w:name="Medium Shading 1 Accent 4" w:semiHidden="0" w:uiPriority="63" w:unhideWhenUsed="0"/>
+    <w:lsdException w:name="Medium Shading 2 Accent 4" w:semiHidden="0" w:uiPriority="64" w:unhideWhenUsed="0"/>
+    <w:lsdException w:name="Medium List 1 Accent 4" w:semiHidden="0" w:uiPriority="65" w:unhideWhenUsed="0"/>
+    <w:lsdException w:name="Medium List 2 Accent 4" w:semiHidden="0" w:uiPriority="66" w:unhideWhenUsed="0"/>
+    <w:lsdException w:name="Medium Grid 1 Accent 4" w:semiHidden="0" w:uiPriority="67" w:unhideWhenUsed="0"/>
+    <w:lsdException w:name="Medium Grid 2 Accent 4" w:semiHidden="0" w:uiPriority="68" w:unhideWhenUsed="0"/>
+    <w:lsdException w:name="Medium Grid 3 Accent 4" w:semiHidden="0" w:uiPriority="69" w:unhideWhenUsed="0"/>
+    <w:lsdException w:name="Dark List Accent 4" w:semiHidden="0" w:uiPriority="70" w:unhideWhenUsed="0"/>
+    <w:lsdException w:name="Colorful Shading Accent 4" w:semiHidden="0" w:uiPriority="71" w:unhideWhenUsed="0"/>
+    <w:lsdException w:name="Colorful List Accent 4" w:semiHidden="0" w:uiPriority="72" w:unhideWhenUsed="0"/>
+    <w:lsdException w:name="Colorful Grid Accent 4" w:semiHidden="0" w:uiPriority="73" w:unhideWhenUsed="0"/>
+    <w:lsdException w:name="Light Shading Accent 5" w:semiHidden="0" w:uiPriority="60" w:unhideWhenUsed="0"/>
+    <w:lsdException w:name="Light List Accent 5" w:semiHidden="0" w:uiPriority="61" w:unhideWhenUsed="0"/>
+    <w:lsdException w:name="Light Grid Accent 5" w:semiHidden="0" w:uiPriority="62" w:unhideWhenUsed="0"/>
+    <w:lsdException w:name="Medium Shading 1 Accent 5" w:semiHidden="0" w:uiPriority="63" w:unhideWhenUsed="0"/>
+    <w:lsdException w:name="Medium Shading 2 Accent 5" w:semiHidden="0" w:uiPriority="64" w:unhideWhenUsed="0"/>
+    <w:lsdException w:name="Medium List 1 Accent 5" w:semiHidden="0" w:uiPriority="65" w:unhideWhenUsed="0"/>
+    <w:lsdException w:name="Medium List 2 Accent 5" w:semiHidden="0" w:uiPriority="66" w:unhideWhenUsed="0"/>
+    <w:lsdException w:name="Medium Grid 1 Accent 5" w:semiHidden="0" w:uiPriority="67" w:unhideWhenUsed="0"/>
+    <w:lsdException w:name="Medium Grid 2 Accent 5" w:semiHidden="0" w:uiPriority="68" w:unhideWhenUsed="0"/>
+    <w:lsdException w:name="Medium Grid 3 Accent 5" w:semiHidden="0" w:uiPriority="69" w:unhideWhenUsed="0"/>
+    <w:lsdException w:name="Dark List Accent 5" w:semiHidden="0" w:uiPriority="70" w:unhideWhenUsed="0"/>
+    <w:lsdException w:name="Colorful Shading Accent 5" w:semiHidden="0" w:uiPriority="71" w:unhideWhenUsed="0"/>
+    <w:lsdException w:name="Colorful List Accent 5" w:semiHidden="0" w:uiPriority="72" w:unhideWhenUsed="0"/>
+    <w:lsdException w:name="Colorful Grid Accent 5" w:semiHidden="0" w:uiPriority="73" w:unhideWhenUsed="0"/>
+    <w:lsdException w:name="Light Shading Accent 6" w:semiHidden="0" w:uiPriority="60" w:unhideWhenUsed="0"/>
+    <w:lsdException w:name="Light List Accent 6" w:semiHidden="0" w:uiPriority="61" w:unhideWhenUsed="0"/>
+    <w:lsdException w:name="Light Grid Accent 6" w:semiHidden="0" w:uiPriority="62" w:unhideWhenUsed="0"/>
+    <w:lsdException w:name="Medium Shading 1 Accent 6" w:semiHidden="0" w:uiPriority="63" w:unhideWhenUsed="0"/>
+    <w:lsdException w:name="Medium Shading 2 Accent 6" w:semiHidden="0" w:uiPriority="64" w:unhideWhenUsed="0"/>
+    <w:lsdException w:name="Medium List 1 Accent 6" w:semiHidden="0" w:uiPriority="65" w:unhideWhenUsed="0"/>
+    <w:lsdException w:name="Medium List 2 Accent 6" w:semiHidden="0" w:uiPriority="66" w:unhideWhenUsed="0"/>
+    <w:lsdException w:name="Medium Grid 1 Accent 6" w:semiHidden="0" w:uiPriority="67" w:unhideWhenUsed="0"/>
+    <w:lsdException w:name="Medium Grid 2 Accent 6" w:semiHidden="0" w:uiPriority="68" w:unhideWhenUsed="0"/>
+    <w:lsdException w:name="Medium Grid 3 Accent 6" w:semiHidden="0" w:uiPriority="69" w:unhideWhenUsed="0"/>
+    <w:lsdException w:name="Dark List Accent 6" w:semiHidden="0" w:uiPriority="70" w:unhideWhenUsed="0"/>
+    <w:lsdException w:name="Colorful Shading Accent 6" w:semiHidden="0" w:uiPriority="71" w:unhideWhenUsed="0"/>
+    <w:lsdException w:name="Colorful List Accent 6" w:semiHidden="0" w:uiPriority="72" w:unhideWhenUsed="0"/>
+    <w:lsdException w:name="Colorful Grid Accent 6" w:semiHidden="0" w:uiPriority="73" w:unhideWhenUsed="0"/>
+    <w:lsdException w:name="Subtle Emphasis" w:semiHidden="0" w:uiPriority="19" w:unhideWhenUsed="0" w:qFormat="1"/>
+    <w:lsdException w:name="Intense Emphasis" w:semiHidden="0" w:uiPriority="21" w:unhideWhenUsed="0" w:qFormat="1"/>
+    <w:lsdException w:name="Subtle Reference" w:semiHidden="0" w:uiPriority="31" w:unhideWhenUsed="0" w:qFormat="1"/>
+    <w:lsdException w:name="Intense Reference" w:semiHidden="0" w:uiPriority="32" w:unhideWhenUsed="0" w:qFormat="1"/>
+    <w:lsdException w:name="Book Title" w:semiHidden="0" w:uiPriority="33" w:unhideWhenUsed="0" w:qFormat="1"/>
+    <w:lsdException w:name="Bibliography" w:uiPriority="37"/>
+    <w:lsdException w:name="TOC Heading" w:uiPriority="39" w:qFormat="1"/>
+  </w:latentStyles>
+  <w:style w:type="paragraph" w:default="1" w:styleId="Normal">
+    <w:name w:val="Normal"/>
+  </w:style>
+  <w:style w:type="paragraph" w:styleId="Heading1">
+    <w:name w:val="heading 1"/>
+    <w:basedOn w:val="Normal"/>
+    <w:next w:val="Normal"/>
+    <w:pPr>
+      <w:spacing w:before="200"/>
+      <w:contextualSpacing/>
+      <w:outlineLvl w:val="0"/>
+    </w:pPr>
+    <w:rPr>
+      <w:rFonts w:ascii="Trebuchet MS" w:eastAsia="Trebuchet MS" w:hAnsi="Trebuchet MS" w:cs="Trebuchet MS"/>
+      <w:sz w:val="32"/>
+    </w:rPr>
+  </w:style>
+  <w:style w:type="paragraph" w:styleId="Heading2">
+    <w:name w:val="heading 2"/>
+    <w:basedOn w:val="Normal"/>
+    <w:next w:val="Normal"/>
+    <w:pPr>
+      <w:spacing w:before="200"/>
+      <w:contextualSpacing/>
+      <w:outlineLvl w:val="1"/>
+    </w:pPr>
+    <w:rPr>
+      <w:rFonts w:ascii="Trebuchet MS" w:eastAsia="Trebuchet MS" w:hAnsi="Trebuchet MS" w:cs="Trebuchet MS"/>
+      <w:b/>
+      <w:sz w:val="26"/>
+    </w:rPr>
+  </w:style>
+  <w:style w:type="paragraph" w:styleId="Heading3">
+    <w:name w:val="heading 3"/>
+    <w:basedOn w:val="Normal"/>
+    <w:next w:val="Normal"/>
+    <w:pPr>
+      <w:spacing w:before="160"/>
+      <w:contextualSpacing/>
+      <w:outlineLvl w:val="2"/>
+    </w:pPr>
+    <w:rPr>
+      <w:rFonts w:ascii="Trebuchet MS" w:eastAsia="Trebuchet MS" w:hAnsi="Trebuchet MS" w:cs="Trebuchet MS"/>
+      <w:b/>
+      <w:color w:val="666666"/>
+      <w:sz w:val="24"/>
+    </w:rPr>
+  </w:style>
+  <w:style w:type="paragraph" w:styleId="Heading4">
+    <w:name w:val="heading 4"/>
+    <w:basedOn w:val="Normal"/>
+    <w:next w:val="Normal"/>
+    <w:pPr>
+      <w:spacing w:before="160"/>
+      <w:contextualSpacing/>
+      <w:outlineLvl w:val="3"/>
+    </w:pPr>
+    <w:rPr>
+      <w:rFonts w:ascii="Trebuchet MS" w:eastAsia="Trebuchet MS" w:hAnsi="Trebuchet MS" w:cs="Trebuchet MS"/>
+      <w:color w:val="666666"/>
+      <w:u w:val="single"/>
+    </w:rPr>
+  </w:style>
+  <w:style w:type="paragraph" w:styleId="Heading5">
+    <w:name w:val="heading 5"/>
+    <w:basedOn w:val="Normal"/>
+    <w:next w:val="Normal"/>
+    <w:pPr>
+      <w:spacing w:before="160"/>
+      <w:contextualSpacing/>
+      <w:outlineLvl w:val="4"/>
+    </w:pPr>
+    <w:rPr>
+      <w:rFonts w:ascii="Trebuchet MS" w:eastAsia="Trebuchet MS" w:hAnsi="Trebuchet MS" w:cs="Trebuchet MS"/>
+      <w:color w:val="666666"/>
+    </w:rPr>
+  </w:style>
+  <w:style w:type="paragraph" w:styleId="Heading6">
+    <w:name w:val="heading 6"/>
+    <w:basedOn w:val="Normal"/>
+    <w:next w:val="Normal"/>
+    <w:pPr>
+      <w:spacing w:before="160"/>
+      <w:contextualSpacing/>
+      <w:outlineLvl w:val="5"/>
+    </w:pPr>
+    <w:rPr>
+      <w:rFonts w:ascii="Trebuchet MS" w:eastAsia="Trebuchet MS" w:hAnsi="Trebuchet MS" w:cs="Trebuchet MS"/>
+      <w:i/>
+      <w:color w:val="666666"/>
+    </w:rPr>
+  </w:style>
+  <w:style w:type="character" w:default="1" w:styleId="DefaultParagraphFont">
+    <w:name w:val="Default Paragraph Font"/>
+    <w:uiPriority w:val="1"/>
+    <w:semiHidden/>
+    <w:unhideWhenUsed/>
+  </w:style>
+  <w:style w:type="table" w:default="1" w:styleId="TableNormal">
+    <w:name w:val="Normal Table"/>
+    <w:uiPriority w:val="99"/>
+    <w:semiHidden/>
+    <w:unhideWhenUsed/>
+    <w:tblPr>
+      <w:tblInd w:w="0" w:type="dxa"/>
+      <w:tblCellMar>
+        <w:top w:w="0" w:type="dxa"/>
+        <w:left w:w="108" w:type="dxa"/>
+        <w:bottom w:w="0" w:type="dxa"/>
+        <w:right w:w="108" w:type="dxa"/>
+      </w:tblCellMar>
+    </w:tblPr>
+  </w:style>
+  <w:style w:type="numbering" w:default="1" w:styleId="NoList">
+    <w:name w:val="No List"/>
+    <w:uiPriority w:val="99"/>
+    <w:semiHidden/>
+    <w:unhideWhenUsed/>
+  </w:style>
+  <w:style w:type="paragraph" w:styleId="Title">
+    <w:name w:val="Title"/>
+    <w:basedOn w:val="Normal"/>
+    <w:next w:val="Normal"/>
+    <w:pPr>
+      <w:contextualSpacing/>
+    </w:pPr>
+    <w:rPr>
+      <w:rFonts w:ascii="Trebuchet MS" w:eastAsia="Trebuchet MS" w:hAnsi="Trebuchet MS" w:cs="Trebuchet MS"/>
+      <w:sz w:val="42"/>
+    </w:rPr>
+  </w:style>
+  <w:style w:type="paragraph" w:styleId="Subtitle">
+    <w:name w:val="Subtitle"/>
+    <w:basedOn w:val="Normal"/>
+    <w:next w:val="Normal"/>
+    <w:pPr>
+      <w:spacing w:after="200"/>
+      <w:contextualSpacing/>
+    </w:pPr>
+    <w:rPr>
+      <w:rFonts w:ascii="Trebuchet MS" w:eastAsia="Trebuchet MS" w:hAnsi="Trebuchet MS" w:cs="Trebuchet MS"/>
+      <w:i/>
+      <w:color w:val="666666"/>
+      <w:sz w:val="26"/>
+    </w:rPr>
+  </w:style>
+  <w:style w:type="character" w:styleId="Hyperlink">
+    <w:name w:val="Hyperlink"/>
+    <w:basedOn w:val="DefaultParagraphFont"/>
+    <w:uiPriority w:val="99"/>
+    <w:unhideWhenUsed/>
+    <w:rsid w:val="002B1EC9"/>
+    <w:rPr>
+      <w:color w:val="0000FF" w:themeColor="hyperlink"/>
+      <w:u w:val="single"/>
+    </w:rPr>
+  </w:style>
+</w:styles>
+</file>
+
+<file path=word/stylesWithEffects.xml><?xml version="1.0" encoding="utf-8"?>
+<w:styles xmlns:wpc="http://schemas.microsoft.com/office/word/2010/wordprocessingCanvas" xmlns:mc="http://schemas.openxmlformats.org/markup-compatibility/2006" xmlns:o="urn:schemas-microsoft-com:office:office" xmlns:r="http://schemas.openxmlformats.org/officeDocument/2006/relationships" xmlns:m="http://schemas.openxmlformats.org/officeDocument/2006/math" xmlns:v="urn:schemas-microsoft-com:vml" xmlns:wp14="http://schemas.microsoft.com/office/word/2010/wordprocessingDrawing" xmlns:wp="http://schemas.openxmlformats.org/drawingml/2006/wordprocessingDrawing" xmlns:w10="urn:schemas-microsoft-com:office:word" xmlns:w="http://schemas.openxmlformats.org/wordprocessingml/2006/main" xmlns:w14="http://schemas.microsoft.com/office/word/2010/wordml" xmlns:wpg="http://schemas.microsoft.com/office/word/2010/wordprocessingGroup" xmlns:wpi="http://schemas.microsoft.com/office/word/2010/wordprocessingInk" xmlns:wne="http://schemas.microsoft.com/office/word/2006/wordml" xmlns:wps="http://schemas.microsoft.com/office/word/2010/wordprocessingShape" mc:Ignorable="w14 wp14">
+  <w:docDefaults>
+    <w:rPrDefault>
+      <w:rPr>
+        <w:rFonts w:ascii="Arial" w:eastAsia="Arial" w:hAnsi="Arial" w:cs="Arial"/>
+        <w:color w:val="000000"/>
+        <w:sz w:val="22"/>
+        <w:lang w:val="en-GB" w:eastAsia="en-GB" w:bidi="ar-SA"/>
+      </w:rPr>
+    </w:rPrDefault>
+    <w:pPrDefault>
+      <w:pPr>
+        <w:widowControl w:val="0"/>
+        <w:spacing w:line="276" w:lineRule="auto"/>
+      </w:pPr>
+    </w:pPrDefault>
+  </w:docDefaults>
+  <w:latentStyles w:defLockedState="0" w:defUIPriority="99" w:defSemiHidden="1" w:defUnhideWhenUsed="1" w:defQFormat="0" w:count="267">
+    <w:lsdException w:name="Normal" w:semiHidden="0" w:uiPriority="0" w:unhideWhenUsed="0" w:qFormat="1"/>
+    <w:lsdException w:name="heading 1" w:semiHidden="0" w:uiPriority="9" w:unhideWhenUsed="0" w:qFormat="1"/>
+    <w:lsdException w:name="heading 2" w:uiPriority="9" w:qFormat="1"/>
+    <w:lsdException w:name="heading 3" w:uiPriority="9" w:qFormat="1"/>
+    <w:lsdException w:name="heading 4" w:uiPriority="9" w:qFormat="1"/>
+    <w:lsdException w:name="heading 5" w:uiPriority="9" w:qFormat="1"/>
+    <w:lsdException w:name="heading 6" w:uiPriority="9" w:qFormat="1"/>
+    <w:lsdException w:name="heading 7" w:uiPriority="9" w:qFormat="1"/>
+    <w:lsdException w:name="heading 8" w:uiPriority="9" w:qFormat="1"/>
+    <w:lsdException w:name="heading 9" w:uiPriority="9" w:qFormat="1"/>
+    <w:lsdException w:name="toc 1" w:uiPriority="39"/>
+    <w:lsdException w:name="toc 2" w:uiPriority="39"/>
+    <w:lsdException w:name="toc 3" w:uiPriority="39"/>
+    <w:lsdException w:name="toc 4" w:uiPriority="39"/>
+    <w:lsdException w:name="toc 5" w:uiPriority="39"/>
+    <w:lsdException w:name="toc 6" w:uiPriority="39"/>
+    <w:lsdException w:name="toc 7" w:uiPriority="39"/>
+    <w:lsdException w:name="toc 8" w:uiPriority="39"/>
+    <w:lsdException w:name="toc 9" w:uiPriority="39"/>
+    <w:lsdException w:name="caption" w:uiPriority="35" w:qFormat="1"/>
+    <w:lsdException w:name="Title" w:semiHidden="0" w:uiPriority="10" w:unhideWhenUsed="0" w:qFormat="1"/>
+    <w:lsdException w:name="Default Paragraph Font" w:uiPriority="1"/>
+    <w:lsdException w:name="Subtitle" w:semiHidden="0" w:uiPriority="11" w:unhideWhenUsed="0" w:qFormat="1"/>
+    <w:lsdException w:name="Strong" w:semiHidden="0" w:uiPriority="22" w:unhideWhenUsed="0" w:qFormat="1"/>
+    <w:lsdException w:name="Emphasis" w:semiHidden="0" w:uiPriority="20" w:unhideWhenUsed="0" w:qFormat="1"/>
+    <w:lsdException w:name="Table Grid" w:semiHidden="0" w:uiPriority="59" w:unhideWhenUsed="0"/>
+    <w:lsdException w:name="Placeholder Text" w:unhideWhenUsed="0"/>
+    <w:lsdException w:name="No Spacing" w:semiHidden="0" w:uiPriority="1" w:unhideWhenUsed="0" w:qFormat="1"/>
+    <w:lsdException w:name="Light Shading" w:semiHidden="0" w:uiPriority="60" w:unhideWhenUsed="0"/>
+    <w:lsdException w:name="Light List" w:semiHidden="0" w:uiPriority="61" w:unhideWhenUsed="0"/>
+    <w:lsdException w:name="Light Grid" w:semiHidden="0" w:uiPriority="62" w:unhideWhenUsed="0"/>
+    <w:lsdException w:name="Medium Shading 1" w:semiHidden="0" w:uiPriority="63" w:unhideWhenUsed="0"/>
+    <w:lsdException w:name="Medium Shading 2" w:semiHidden="0" w:uiPriority="64" w:unhideWhenUsed="0"/>
+    <w:lsdException w:name="Medium List 1" w:semiHidden="0" w:uiPriority="65" w:unhideWhenUsed="0"/>
+    <w:lsdException w:name="Medium List 2" w:semiHidden="0" w:uiPriority="66" w:unhideWhenUsed="0"/>
+    <w:lsdException w:name="Medium Grid 1" w:semiHidden="0" w:uiPriority="67" w:unhideWhenUsed="0"/>
+    <w:lsdException w:name="Medium Grid 2" w:semiHidden="0" w:uiPriority="68" w:unhideWhenUsed="0"/>
+    <w:lsdException w:name="Medium Grid 3" w:semiHidden="0" w:uiPriority="69" w:unhideWhenUsed="0"/>
+    <w:lsdException w:name="Dark List" w:semiHidden="0" w:uiPriority="70" w:unhideWhenUsed="0"/>
+    <w:lsdException w:name="Colorful Shading" w:semiHidden="0" w:uiPriority="71" w:unhideWhenUsed="0"/>
+    <w:lsdException w:name="Colorful List" w:semiHidden="0" w:uiPriority="72" w:unhideWhenUsed="0"/>
+    <w:lsdException w:name="Colorful Grid" w:semiHidden="0" w:uiPriority="73" w:unhideWhenUsed="0"/>
+    <w:lsdException w:name="Light Shading Accent 1" w:semiHidden="0" w:uiPriority="60" w:unhideWhenUsed="0"/>
+    <w:lsdException w:name="Light List Accent 1" w:semiHidden="0" w:uiPriority="61" w:unhideWhenUsed="0"/>
+    <w:lsdException w:name="Light Grid Accent 1" w:semiHidden="0" w:uiPriority="62" w:unhideWhenUsed="0"/>
+    <w:lsdException w:name="Medium Shading 1 Accent 1" w:semiHidden="0" w:uiPriority="63" w:unhideWhenUsed="0"/>
+    <w:lsdException w:name="Medium Shading 2 Accent 1" w:semiHidden="0" w:uiPriority="64" w:unhideWhenUsed="0"/>
+    <w:lsdException w:name="Medium List 1 Accent 1" w:semiHidden="0" w:uiPriority="65" w:unhideWhenUsed="0"/>
+    <w:lsdException w:name="Revision" w:unhideWhenUsed="0"/>
+    <w:lsdException w:name="List Paragraph" w:semiHidden="0" w:uiPriority="34" w:unhideWhenUsed="0" w:qFormat="1"/>
+    <w:lsdException w:name="Quote" w:semiHidden="0" w:uiPriority="29" w:unhideWhenUsed="0" w:qFormat="1"/>
+    <w:lsdException w:name="Intense Quote" w:semiHidden="0" w:uiPriority="30" w:unhideWhenUsed="0" w:qFormat="1"/>
+    <w:lsdException w:name="Medium List 2 Accent 1" w:semiHidden="0" w:uiPriority="66" w:unhideWhenUsed="0"/>
+    <w:lsdException w:name="Medium Grid 1 Accent 1" w:semiHidden="0" w:uiPriority="67" w:unhideWhenUsed="0"/>
+    <w:lsdException w:name="Medium Grid 2 Accent 1" w:semiHidden="0" w:uiPriority="68" w:unhideWhenUsed="0"/>
+    <w:lsdException w:name="Medium Grid 3 Accent 1" w:semiHidden="0" w:uiPriority="69" w:unhideWhenUsed="0"/>
+    <w:lsdException w:name="Dark List Accent 1" w:semiHidden="0" w:uiPriority="70" w:unhideWhenUsed="0"/>
+    <w:lsdException w:name="Colorful Shading Accent 1" w:semiHidden="0" w:uiPriority="71" w:unhideWhenUsed="0"/>
+    <w:lsdException w:name="Colorful List Accent 1" w:semiHidden="0" w:uiPriority="72" w:unhideWhenUsed="0"/>
+    <w:lsdException w:name="Colorful Grid Accent 1" w:semiHidden="0" w:uiPriority="73" w:unhideWhenUsed="0"/>
+    <w:lsdException w:name="Light Shading Accent 2" w:semiHidden="0" w:uiPriority="60" w:unhideWhenUsed="0"/>
+    <w:lsdException w:name="Light List Accent 2" w:semiHidden="0" w:uiPriority="61" w:unhideWhenUsed="0"/>
+    <w:lsdException w:name="Light Grid Accent 2" w:semiHidden="0" w:uiPriority="62" w:unhideWhenUsed="0"/>
+    <w:lsdException w:name="Medium Shading 1 Accent 2" w:semiHidden="0" w:uiPriority="63" w:unhideWhenUsed="0"/>
+    <w:lsdException w:name="Medium Shading 2 Accent 2" w:semiHidden="0" w:uiPriority="64" w:unhideWhenUsed="0"/>
+    <w:lsdException w:name="Medium List 1 Accent 2" w:semiHidden="0" w:uiPriority="65" w:unhideWhenUsed="0"/>
+    <w:lsdException w:name="Medium List 2 Accent 2" w:semiHidden="0" w:uiPriority="66" w:unhideWhenUsed="0"/>
+    <w:lsdException w:name="Medium Grid 1 Accent 2" w:semiHidden="0" w:uiPriority="67" w:unhideWhenUsed="0"/>
+    <w:lsdException w:name="Medium Grid 2 Accent 2" w:semiHidden="0" w:uiPriority="68" w:unhideWhenUsed="0"/>
+    <w:lsdException w:name="Medium Grid 3 Accent 2" w:semiHidden="0" w:uiPriority="69" w:unhideWhenUsed="0"/>
+    <w:lsdException w:name="Dark List Accent 2" w:semiHidden="0" w:uiPriority="70" w:unhideWhenUsed="0"/>
+    <w:lsdException w:name="Colorful Shading Accent 2" w:semiHidden="0" w:uiPriority="71" w:unhideWhenUsed="0"/>
+    <w:lsdException w:name="Colorful List Accent 2" w:semiHidden="0" w:uiPriority="72" w:unhideWhenUsed="0"/>
+    <w:lsdException w:name="Colorful Grid Accent 2" w:semiHidden="0" w:uiPriority="73" w:unhideWhenUsed="0"/>
+    <w:lsdException w:name="Light Shading Accent 3" w:semiHidden="0" w:uiPriority="60" w:unhideWhenUsed="0"/>
+    <w:lsdException w:name="Light List Accent 3" w:semiHidden="0" w:uiPriority="61" w:unhideWhenUsed="0"/>
+    <w:lsdException w:name="Light Grid Accent 3" w:semiHidden="0" w:uiPriority="62" w:unhideWhenUsed="0"/>
+    <w:lsdException w:name="Medium Shading 1 Accent 3" w:semiHidden="0" w:uiPriority="63" w:unhideWhenUsed="0"/>
+    <w:lsdException w:name="Medium Shading 2 Accent 3" w:semiHidden="0" w:uiPriority="64" w:unhideWhenUsed="0"/>
+    <w:lsdException w:name="Medium List 1 Accent 3" w:semiHidden="0" w:uiPriority="65" w:unhideWhenUsed="0"/>
+    <w:lsdException w:name="Medium List 2 Accent 3" w:semiHidden="0" w:uiPriority="66" w:unhideWhenUsed="0"/>
+    <w:lsdException w:name="Medium Grid 1 Accent 3" w:semiHidden="0" w:uiPriority="67" w:unhideWhenUsed="0"/>
+    <w:lsdException w:name="Medium Grid 2 Accent 3" w:semiHidden="0" w:uiPriority="68" w:unhideWhenUsed="0"/>
+    <w:lsdException w:name="Medium Grid 3 Accent 3" w:semiHidden="0" w:uiPriority="69" w:unhideWhenUsed="0"/>
+    <w:lsdException w:name="Dark List Accent 3" w:semiHidden="0" w:uiPriority="70" w:unhideWhenUsed="0"/>
+    <w:lsdException w:name="Colorful Shading Accent 3" w:semiHidden="0" w:uiPriority="71" w:unhideWhenUsed="0"/>
+    <w:lsdException w:name="Colorful List Accent 3" w:semiHidden="0" w:uiPriority="72" w:unhideWhenUsed="0"/>
+    <w:lsdException w:name="Colorful Grid Accent 3" w:semiHidden="0" w:uiPriority="73" w:unhideWhenUsed="0"/>
+    <w:lsdException w:name="Light Shading Accent 4" w:semiHidden="0" w:uiPriority="60" w:unhideWhenUsed="0"/>
+    <w:lsdException w:name="Light List Accent 4" w:semiHidden="0" w:uiPriority="61" w:unhideWhenUsed="0"/>
+    <w:lsdException w:name="Light Grid Accent 4" w:semiHidden="0" w:uiPriority="62" w:unhideWhenUsed="0"/>
+    <w:lsdException w:name="Medium Shading 1 Accent 4" w:semiHidden="0" w:uiPriority="63" w:unhideWhenUsed="0"/>
+    <w:lsdException w:name="Medium Shading 2 Accent 4" w:semiHidden="0" w:uiPriority="64" w:unhideWhenUsed="0"/>
+    <w:lsdException w:name="Medium List 1 Accent 4" w:semiHidden="0" w:uiPriority="65" w:unhideWhenUsed="0"/>
+    <w:lsdException w:name="Medium List 2 Accent 4" w:semiHidden="0" w:uiPriority="66" w:unhideWhenUsed="0"/>
+    <w:lsdException w:name="Medium Grid 1 Accent 4" w:semiHidden="0" w:uiPriority="67" w:unhideWhenUsed="0"/>
+    <w:lsdException w:name="Medium Grid 2 Accent 4" w:semiHidden="0" w:uiPriority="68" w:unhideWhenUsed="0"/>
+    <w:lsdException w:name="Medium Grid 3 Accent 4" w:semiHidden="0" w:uiPriority="69" w:unhideWhenUsed="0"/>
+    <w:lsdException w:name="Dark List Accent 4" w:semiHidden="0" w:uiPriority="70" w:unhideWhenUsed="0"/>
+    <w:lsdException w:name="Colorful Shading Accent 4" w:semiHidden="0" w:uiPriority="71" w:unhideWhenUsed="0"/>
+    <w:lsdException w:name="Colorful List Accent 4" w:semiHidden="0" w:uiPriority="72" w:unhideWhenUsed="0"/>
+    <w:lsdException w:name="Colorful Grid Accent 4" w:semiHidden="0" w:uiPriority="73" w:unhideWhenUsed="0"/>
+    <w:lsdException w:name="Light Shading Accent 5" w:semiHidden="0" w:uiPriority="60" w:unhideWhenUsed="0"/>
+    <w:lsdException w:name="Light List Accent 5" w:semiHidden="0" w:uiPriority="61" w:unhideWhenUsed="0"/>
+    <w:lsdException w:name="Light Grid Accent 5" w:semiHidden="0" w:uiPriority="62" w:unhideWhenUsed="0"/>
+    <w:lsdException w:name="Medium Shading 1 Accent 5" w:semiHidden="0" w:uiPriority="63" w:unhideWhenUsed="0"/>
+    <w:lsdException w:name="Medium Shading 2 Accent 5" w:semiHidden="0" w:uiPriority="64" w:unhideWhenUsed="0"/>
+    <w:lsdException w:name="Medium List 1 Accent 5" w:semiHidden="0" w:uiPriority="65" w:unhideWhenUsed="0"/>
+    <w:lsdException w:name="Medium List 2 Accent 5" w:semiHidden="0" w:uiPriority="66" w:unhideWhenUsed="0"/>
+    <w:lsdException w:name="Medium Grid 1 Accent 5" w:semiHidden="0" w:uiPriority="67" w:unhideWhenUsed="0"/>
+    <w:lsdException w:name="Medium Grid 2 Accent 5" w:semiHidden="0" w:uiPriority="68" w:unhideWhenUsed="0"/>
+    <w:lsdException w:name="Medium Grid 3 Accent 5" w:semiHidden="0" w:uiPriority="69" w:unhideWhenUsed="0"/>
+    <w:lsdException w:name="Dark List Accent 5" w:semiHidden="0" w:uiPriority="70" w:unhideWhenUsed="0"/>
+    <w:lsdException w:name="Colorful Shading Accent 5" w:semiHidden="0" w:uiPriority="71" w:unhideWhenUsed="0"/>
+    <w:lsdException w:name="Colorful List Accent 5" w:semiHidden="0" w:uiPriority="72" w:unhideWhenUsed="0"/>
+    <w:lsdException w:name="Colorful Grid Accent 5" w:semiHidden="0" w:uiPriority="73" w:unhideWhenUsed="0"/>
+    <w:lsdException w:name="Light Shading Accent 6" w:semiHidden="0" w:uiPriority="60" w:unhideWhenUsed="0"/>
+    <w:lsdException w:name="Light List Accent 6" w:semiHidden="0" w:uiPriority="61" w:unhideWhenUsed="0"/>
+    <w:lsdException w:name="Light Grid Accent 6" w:semiHidden="0" w:uiPriority="62" w:unhideWhenUsed="0"/>
+    <w:lsdException w:name="Medium Shading 1 Accent 6" w:semiHidden="0" w:uiPriority="63" w:unhideWhenUsed="0"/>
+    <w:lsdException w:name="Medium Shading 2 Accent 6" w:semiHidden="0" w:uiPriority="64" w:unhideWhenUsed="0"/>
+    <w:lsdException w:name="Medium List 1 Accent 6" w:semiHidden="0" w:uiPriority="65" w:unhideWhenUsed="0"/>
+    <w:lsdException w:name="Medium List 2 Accent 6" w:semiHidden="0" w:uiPriority="66" w:unhideWhenUsed="0"/>
+    <w:lsdException w:name="Medium Grid 1 Accent 6" w:semiHidden="0" w:uiPriority="67" w:unhideWhenUsed="0"/>
+    <w:lsdException w:name="Medium Grid 2 Accent 6" w:semiHidden="0" w:uiPriority="68" w:unhideWhenUsed="0"/>
+    <w:lsdException w:name="Medium Grid 3 Accent 6" w:semiHidden="0" w:uiPriority="69" w:unhideWhenUsed="0"/>
+    <w:lsdException w:name="Dark List Accent 6" w:semiHidden="0" w:uiPriority="70" w:unhideWhenUsed="0"/>
+    <w:lsdException w:name="Colorful Shading Accent 6" w:semiHidden="0" w:uiPriority="71" w:unhideWhenUsed="0"/>
+    <w:lsdException w:name="Colorful List Accent 6" w:semiHidden="0" w:uiPriority="72" w:unhideWhenUsed="0"/>
+    <w:lsdException w:name="Colorful Grid Accent 6" w:semiHidden="0" w:uiPriority="73" w:unhideWhenUsed="0"/>
+    <w:lsdException w:name="Subtle Emphasis" w:semiHidden="0" w:uiPriority="19" w:unhideWhenUsed="0" w:qFormat="1"/>
+    <w:lsdException w:name="Intense Emphasis" w:semiHidden="0" w:uiPriority="21" w:unhideWhenUsed="0" w:qFormat="1"/>
+    <w:lsdException w:name="Subtle Reference" w:semiHidden="0" w:uiPriority="31" w:unhideWhenUsed="0" w:qFormat="1"/>
+    <w:lsdException w:name="Intense Reference" w:semiHidden="0" w:uiPriority="32" w:unhideWhenUsed="0" w:qFormat="1"/>
+    <w:lsdException w:name="Book Title" w:semiHidden="0" w:uiPriority="33" w:unhideWhenUsed="0" w:qFormat="1"/>
+    <w:lsdException w:name="Bibliography" w:uiPriority="37"/>
+    <w:lsdException w:name="TOC Heading" w:uiPriority="39" w:qFormat="1"/>
   </w:latentStyles>
   <w:style w:type="paragraph" w:default="1" w:styleId="Normal">
     <w:name w:val="Normal"/>

</xml_diff>